<commit_message>
Add query in notes
</commit_message>
<xml_diff>
--- a/sql/sql-notes.docx
+++ b/sql/sql-notes.docx
@@ -852,7 +852,7 @@
       <w:r>
         <w:lastRenderedPageBreak/>
         <w:pict w14:anchorId="2A779D88">
-          <v:rect id="_x0000_i1052" style="width:0;height:1.5pt" o:hralign="center" o:hrstd="t" o:hr="t" fillcolor="#a0a0a0" stroked="f"/>
+          <v:rect id="_x0000_i1025" style="width:0;height:1.5pt" o:hralign="center" o:hrstd="t" o:hr="t" fillcolor="#a0a0a0" stroked="f"/>
         </w:pict>
       </w:r>
     </w:p>
@@ -5919,6 +5919,2888 @@
         <w:t xml:space="preserve"> = 101 will also be deleted.</w:t>
       </w:r>
     </w:p>
+    <w:p>
+      <w:pPr>
+        <w:rPr>
+          <w:b/>
+          <w:bCs/>
+          <w:color w:val="4472C4" w:themeColor="accent1"/>
+        </w:rPr>
+      </w:pPr>
+    </w:p>
+    <w:p>
+      <w:pPr>
+        <w:rPr>
+          <w:b/>
+          <w:bCs/>
+          <w:color w:val="4472C4" w:themeColor="accent1"/>
+        </w:rPr>
+      </w:pPr>
+    </w:p>
+    <w:p>
+      <w:pPr>
+        <w:rPr>
+          <w:b/>
+          <w:bCs/>
+        </w:rPr>
+      </w:pPr>
+      <w:r>
+        <w:rPr>
+          <w:b/>
+          <w:bCs/>
+        </w:rPr>
+        <w:t>First Normal Form (1NF):</w:t>
+      </w:r>
+    </w:p>
+    <w:p>
+      <w:pPr>
+        <w:numPr>
+          <w:ilvl w:val="0"/>
+          <w:numId w:val="16"/>
+        </w:numPr>
+        <w:rPr>
+          <w:b/>
+          <w:bCs/>
+        </w:rPr>
+      </w:pPr>
+      <w:r>
+        <w:rPr>
+          <w:b/>
+          <w:bCs/>
+        </w:rPr>
+        <w:t>Ensures that the table has a primary key.</w:t>
+      </w:r>
+    </w:p>
+    <w:p>
+      <w:pPr>
+        <w:numPr>
+          <w:ilvl w:val="0"/>
+          <w:numId w:val="16"/>
+        </w:numPr>
+        <w:rPr>
+          <w:b/>
+          <w:bCs/>
+        </w:rPr>
+      </w:pPr>
+      <w:r>
+        <w:rPr>
+          <w:b/>
+          <w:bCs/>
+        </w:rPr>
+        <w:t>All values in a column are atomic (no repeating groups or arrays).</w:t>
+      </w:r>
+    </w:p>
+    <w:p>
+      <w:pPr>
+        <w:rPr>
+          <w:b/>
+          <w:bCs/>
+        </w:rPr>
+      </w:pPr>
+    </w:p>
+    <w:p>
+      <w:pPr>
+        <w:rPr>
+          <w:b/>
+          <w:bCs/>
+        </w:rPr>
+      </w:pPr>
+    </w:p>
+    <w:p>
+      <w:pPr>
+        <w:rPr>
+          <w:b/>
+          <w:bCs/>
+        </w:rPr>
+      </w:pPr>
+      <w:r>
+        <w:rPr>
+          <w:b/>
+          <w:bCs/>
+        </w:rPr>
+        <w:t>------------- Non 1 NF</w:t>
+      </w:r>
+      <w:r>
+        <w:rPr>
+          <w:b/>
+          <w:bCs/>
+        </w:rPr>
+        <w:t>----------------------</w:t>
+      </w:r>
+    </w:p>
+    <w:p>
+      <w:pPr>
+        <w:rPr>
+          <w:b/>
+          <w:bCs/>
+        </w:rPr>
+      </w:pPr>
+      <w:proofErr w:type="spellStart"/>
+      <w:proofErr w:type="gramStart"/>
+      <w:r>
+        <w:rPr>
+          <w:b/>
+          <w:bCs/>
+        </w:rPr>
+        <w:t>OrderID</w:t>
+      </w:r>
+      <w:proofErr w:type="spellEnd"/>
+      <w:r>
+        <w:rPr>
+          <w:b/>
+          <w:bCs/>
+        </w:rPr>
+        <w:t xml:space="preserve">  Products</w:t>
+      </w:r>
+      <w:proofErr w:type="gramEnd"/>
+    </w:p>
+    <w:p>
+      <w:pPr>
+        <w:rPr>
+          <w:b/>
+          <w:bCs/>
+        </w:rPr>
+      </w:pPr>
+      <w:r>
+        <w:rPr>
+          <w:b/>
+          <w:bCs/>
+        </w:rPr>
+        <w:t>1        Laptop, Mouse</w:t>
+      </w:r>
+    </w:p>
+    <w:p>
+      <w:pPr>
+        <w:rPr>
+          <w:b/>
+          <w:bCs/>
+        </w:rPr>
+      </w:pPr>
+    </w:p>
+    <w:p>
+      <w:pPr>
+        <w:rPr>
+          <w:b/>
+          <w:bCs/>
+        </w:rPr>
+      </w:pPr>
+      <w:r>
+        <w:rPr>
+          <w:b/>
+          <w:bCs/>
+        </w:rPr>
+        <w:t>Orders</w:t>
+      </w:r>
+    </w:p>
+    <w:p>
+      <w:pPr>
+        <w:rPr>
+          <w:b/>
+          <w:bCs/>
+        </w:rPr>
+      </w:pPr>
+      <w:r>
+        <w:rPr>
+          <w:b/>
+          <w:bCs/>
+        </w:rPr>
+        <w:t>-------------1 NF</w:t>
+      </w:r>
+      <w:r>
+        <w:rPr>
+          <w:b/>
+          <w:bCs/>
+        </w:rPr>
+        <w:t>----------------------</w:t>
+      </w:r>
+    </w:p>
+    <w:p>
+      <w:pPr>
+        <w:rPr>
+          <w:b/>
+          <w:bCs/>
+        </w:rPr>
+      </w:pPr>
+      <w:proofErr w:type="spellStart"/>
+      <w:proofErr w:type="gramStart"/>
+      <w:r>
+        <w:rPr>
+          <w:b/>
+          <w:bCs/>
+        </w:rPr>
+        <w:t>OrderID</w:t>
+      </w:r>
+      <w:proofErr w:type="spellEnd"/>
+      <w:r>
+        <w:rPr>
+          <w:b/>
+          <w:bCs/>
+        </w:rPr>
+        <w:t xml:space="preserve">  Product</w:t>
+      </w:r>
+      <w:proofErr w:type="gramEnd"/>
+    </w:p>
+    <w:p>
+      <w:pPr>
+        <w:rPr>
+          <w:b/>
+          <w:bCs/>
+        </w:rPr>
+      </w:pPr>
+      <w:r>
+        <w:rPr>
+          <w:b/>
+          <w:bCs/>
+        </w:rPr>
+        <w:t>1        Laptop</w:t>
+      </w:r>
+    </w:p>
+    <w:p>
+      <w:pPr>
+        <w:rPr>
+          <w:b/>
+          <w:bCs/>
+        </w:rPr>
+      </w:pPr>
+      <w:r>
+        <w:rPr>
+          <w:b/>
+          <w:bCs/>
+        </w:rPr>
+        <w:t>2</w:t>
+      </w:r>
+      <w:r>
+        <w:rPr>
+          <w:b/>
+          <w:bCs/>
+        </w:rPr>
+        <w:t xml:space="preserve">       Mouse</w:t>
+      </w:r>
+    </w:p>
+    <w:p>
+      <w:pPr>
+        <w:rPr>
+          <w:b/>
+          <w:bCs/>
+        </w:rPr>
+      </w:pPr>
+    </w:p>
+    <w:p>
+      <w:pPr>
+        <w:rPr>
+          <w:b/>
+          <w:bCs/>
+        </w:rPr>
+      </w:pPr>
+    </w:p>
+    <w:p>
+      <w:pPr>
+        <w:rPr>
+          <w:b/>
+          <w:bCs/>
+        </w:rPr>
+      </w:pPr>
+    </w:p>
+    <w:p>
+      <w:pPr>
+        <w:rPr>
+          <w:b/>
+          <w:bCs/>
+        </w:rPr>
+      </w:pPr>
+    </w:p>
+    <w:p>
+      <w:pPr>
+        <w:rPr>
+          <w:b/>
+          <w:bCs/>
+        </w:rPr>
+      </w:pPr>
+    </w:p>
+    <w:p>
+      <w:pPr>
+        <w:rPr>
+          <w:b/>
+          <w:bCs/>
+        </w:rPr>
+      </w:pPr>
+    </w:p>
+    <w:p>
+      <w:pPr>
+        <w:rPr>
+          <w:b/>
+          <w:bCs/>
+        </w:rPr>
+      </w:pPr>
+      <w:r>
+        <w:rPr>
+          <w:b/>
+          <w:bCs/>
+        </w:rPr>
+        <w:lastRenderedPageBreak/>
+        <w:t>Second Normal Form (2NF):</w:t>
+      </w:r>
+    </w:p>
+    <w:p>
+      <w:pPr>
+        <w:numPr>
+          <w:ilvl w:val="0"/>
+          <w:numId w:val="17"/>
+        </w:numPr>
+        <w:rPr>
+          <w:b/>
+          <w:bCs/>
+        </w:rPr>
+      </w:pPr>
+      <w:r>
+        <w:rPr>
+          <w:b/>
+          <w:bCs/>
+        </w:rPr>
+        <w:t>Satisfies 1NF.</w:t>
+      </w:r>
+    </w:p>
+    <w:p>
+      <w:pPr>
+        <w:numPr>
+          <w:ilvl w:val="0"/>
+          <w:numId w:val="17"/>
+        </w:numPr>
+        <w:rPr>
+          <w:b/>
+          <w:bCs/>
+        </w:rPr>
+      </w:pPr>
+      <w:r>
+        <w:rPr>
+          <w:b/>
+          <w:bCs/>
+        </w:rPr>
+        <w:t>Removes partial dependency (a non-prime attribute depends only on part of a composite key).</w:t>
+      </w:r>
+    </w:p>
+    <w:p>
+      <w:pPr>
+        <w:numPr>
+          <w:ilvl w:val="0"/>
+          <w:numId w:val="17"/>
+        </w:numPr>
+        <w:rPr>
+          <w:b/>
+          <w:bCs/>
+        </w:rPr>
+      </w:pPr>
+      <w:r>
+        <w:rPr>
+          <w:b/>
+          <w:bCs/>
+        </w:rPr>
+        <w:t>Example:</w:t>
+      </w:r>
+    </w:p>
+    <w:p>
+      <w:pPr>
+        <w:numPr>
+          <w:ilvl w:val="1"/>
+          <w:numId w:val="17"/>
+        </w:numPr>
+        <w:rPr>
+          <w:b/>
+          <w:bCs/>
+        </w:rPr>
+      </w:pPr>
+      <w:r>
+        <w:rPr>
+          <w:b/>
+          <w:bCs/>
+        </w:rPr>
+        <w:t>Non-2NF:</w:t>
+      </w:r>
+    </w:p>
+    <w:p>
+      <w:pPr>
+        <w:ind w:left="720" w:firstLine="720"/>
+        <w:rPr>
+          <w:b/>
+          <w:bCs/>
+        </w:rPr>
+      </w:pPr>
+      <w:proofErr w:type="gramStart"/>
+      <w:r>
+        <w:rPr>
+          <w:b/>
+          <w:bCs/>
+        </w:rPr>
+        <w:t>Orders(</w:t>
+      </w:r>
+      <w:proofErr w:type="spellStart"/>
+      <w:proofErr w:type="gramEnd"/>
+      <w:r>
+        <w:rPr>
+          <w:b/>
+          <w:bCs/>
+        </w:rPr>
+        <w:t>OrderID</w:t>
+      </w:r>
+      <w:proofErr w:type="spellEnd"/>
+      <w:r>
+        <w:rPr>
+          <w:b/>
+          <w:bCs/>
+        </w:rPr>
+        <w:t xml:space="preserve">, </w:t>
+      </w:r>
+      <w:proofErr w:type="spellStart"/>
+      <w:r>
+        <w:rPr>
+          <w:b/>
+          <w:bCs/>
+        </w:rPr>
+        <w:t>ProductID</w:t>
+      </w:r>
+      <w:proofErr w:type="spellEnd"/>
+      <w:r>
+        <w:rPr>
+          <w:b/>
+          <w:bCs/>
+        </w:rPr>
+        <w:t>, ProductName, CustomerID)</w:t>
+      </w:r>
+    </w:p>
+    <w:p>
+      <w:pPr>
+        <w:numPr>
+          <w:ilvl w:val="1"/>
+          <w:numId w:val="17"/>
+        </w:numPr>
+        <w:rPr>
+          <w:b/>
+          <w:bCs/>
+        </w:rPr>
+      </w:pPr>
+      <w:r>
+        <w:rPr>
+          <w:b/>
+          <w:bCs/>
+        </w:rPr>
+        <w:t>In 2NF:</w:t>
+      </w:r>
+      <w:r>
+        <w:rPr>
+          <w:b/>
+          <w:bCs/>
+        </w:rPr>
+        <w:tab/>
+      </w:r>
+    </w:p>
+    <w:p>
+      <w:pPr>
+        <w:ind w:left="720" w:firstLine="720"/>
+        <w:rPr>
+          <w:b/>
+          <w:bCs/>
+        </w:rPr>
+      </w:pPr>
+      <w:proofErr w:type="gramStart"/>
+      <w:r>
+        <w:rPr>
+          <w:b/>
+          <w:bCs/>
+        </w:rPr>
+        <w:t>Orders(</w:t>
+      </w:r>
+      <w:proofErr w:type="spellStart"/>
+      <w:proofErr w:type="gramEnd"/>
+      <w:r>
+        <w:rPr>
+          <w:b/>
+          <w:bCs/>
+        </w:rPr>
+        <w:t>OrderID</w:t>
+      </w:r>
+      <w:proofErr w:type="spellEnd"/>
+      <w:r>
+        <w:rPr>
+          <w:b/>
+          <w:bCs/>
+        </w:rPr>
+        <w:t xml:space="preserve">, </w:t>
+      </w:r>
+      <w:proofErr w:type="spellStart"/>
+      <w:r>
+        <w:rPr>
+          <w:b/>
+          <w:bCs/>
+        </w:rPr>
+        <w:t>ProductID</w:t>
+      </w:r>
+      <w:proofErr w:type="spellEnd"/>
+      <w:r>
+        <w:rPr>
+          <w:b/>
+          <w:bCs/>
+        </w:rPr>
+        <w:t>, CustomerID)</w:t>
+      </w:r>
+    </w:p>
+    <w:p>
+      <w:pPr>
+        <w:ind w:left="1440"/>
+        <w:rPr>
+          <w:b/>
+          <w:bCs/>
+        </w:rPr>
+      </w:pPr>
+      <w:proofErr w:type="gramStart"/>
+      <w:r>
+        <w:rPr>
+          <w:b/>
+          <w:bCs/>
+        </w:rPr>
+        <w:t>Products(</w:t>
+      </w:r>
+      <w:proofErr w:type="spellStart"/>
+      <w:proofErr w:type="gramEnd"/>
+      <w:r>
+        <w:rPr>
+          <w:b/>
+          <w:bCs/>
+        </w:rPr>
+        <w:t>ProductID</w:t>
+      </w:r>
+      <w:proofErr w:type="spellEnd"/>
+      <w:r>
+        <w:rPr>
+          <w:b/>
+          <w:bCs/>
+        </w:rPr>
+        <w:t>, ProductName)</w:t>
+      </w:r>
+    </w:p>
+    <w:p>
+      <w:pPr>
+        <w:rPr>
+          <w:b/>
+          <w:bCs/>
+        </w:rPr>
+      </w:pPr>
+    </w:p>
+    <w:p>
+      <w:pPr>
+        <w:rPr>
+          <w:b/>
+          <w:bCs/>
+        </w:rPr>
+      </w:pPr>
+      <w:proofErr w:type="gramStart"/>
+      <w:r>
+        <w:rPr>
+          <w:b/>
+          <w:bCs/>
+        </w:rPr>
+        <w:t>  Third</w:t>
+      </w:r>
+      <w:proofErr w:type="gramEnd"/>
+      <w:r>
+        <w:rPr>
+          <w:b/>
+          <w:bCs/>
+        </w:rPr>
+        <w:t xml:space="preserve"> Normal Form (3NF):</w:t>
+      </w:r>
+    </w:p>
+    <w:p>
+      <w:pPr>
+        <w:numPr>
+          <w:ilvl w:val="0"/>
+          <w:numId w:val="18"/>
+        </w:numPr>
+        <w:rPr>
+          <w:b/>
+          <w:bCs/>
+        </w:rPr>
+      </w:pPr>
+      <w:r>
+        <w:rPr>
+          <w:b/>
+          <w:bCs/>
+        </w:rPr>
+        <w:t>Satisfies 2NF.</w:t>
+      </w:r>
+    </w:p>
+    <w:p>
+      <w:pPr>
+        <w:numPr>
+          <w:ilvl w:val="0"/>
+          <w:numId w:val="18"/>
+        </w:numPr>
+        <w:rPr>
+          <w:b/>
+          <w:bCs/>
+        </w:rPr>
+      </w:pPr>
+      <w:r>
+        <w:rPr>
+          <w:b/>
+          <w:bCs/>
+        </w:rPr>
+        <w:t>Removes transitive dependency (non-prime attributes depend on other non-prime attributes).</w:t>
+      </w:r>
+    </w:p>
+    <w:p>
+      <w:pPr>
+        <w:numPr>
+          <w:ilvl w:val="0"/>
+          <w:numId w:val="18"/>
+        </w:numPr>
+        <w:rPr>
+          <w:b/>
+          <w:bCs/>
+        </w:rPr>
+      </w:pPr>
+      <w:r>
+        <w:rPr>
+          <w:b/>
+          <w:bCs/>
+        </w:rPr>
+        <w:t>Example:</w:t>
+      </w:r>
+    </w:p>
+    <w:p>
+      <w:pPr>
+        <w:numPr>
+          <w:ilvl w:val="1"/>
+          <w:numId w:val="18"/>
+        </w:numPr>
+        <w:rPr>
+          <w:b/>
+          <w:bCs/>
+        </w:rPr>
+      </w:pPr>
+      <w:r>
+        <w:rPr>
+          <w:b/>
+          <w:bCs/>
+        </w:rPr>
+        <w:t>Non-3NF:</w:t>
+      </w:r>
+    </w:p>
+    <w:p>
+      <w:pPr>
+        <w:ind w:left="720" w:firstLine="720"/>
+        <w:rPr>
+          <w:b/>
+          <w:bCs/>
+        </w:rPr>
+      </w:pPr>
+      <w:proofErr w:type="gramStart"/>
+      <w:r>
+        <w:rPr>
+          <w:b/>
+          <w:bCs/>
+        </w:rPr>
+        <w:t>Orders(</w:t>
+      </w:r>
+      <w:proofErr w:type="spellStart"/>
+      <w:proofErr w:type="gramEnd"/>
+      <w:r>
+        <w:rPr>
+          <w:b/>
+          <w:bCs/>
+        </w:rPr>
+        <w:t>OrderID</w:t>
+      </w:r>
+      <w:proofErr w:type="spellEnd"/>
+      <w:r>
+        <w:rPr>
+          <w:b/>
+          <w:bCs/>
+        </w:rPr>
+        <w:t xml:space="preserve">, </w:t>
+      </w:r>
+      <w:proofErr w:type="spellStart"/>
+      <w:r>
+        <w:rPr>
+          <w:b/>
+          <w:bCs/>
+        </w:rPr>
+        <w:t>ProductID</w:t>
+      </w:r>
+      <w:proofErr w:type="spellEnd"/>
+      <w:r>
+        <w:rPr>
+          <w:b/>
+          <w:bCs/>
+        </w:rPr>
+        <w:t xml:space="preserve">, </w:t>
+      </w:r>
+      <w:proofErr w:type="spellStart"/>
+      <w:r>
+        <w:rPr>
+          <w:b/>
+          <w:bCs/>
+        </w:rPr>
+        <w:t>CustomerName</w:t>
+      </w:r>
+      <w:proofErr w:type="spellEnd"/>
+      <w:r>
+        <w:rPr>
+          <w:b/>
+          <w:bCs/>
+        </w:rPr>
+        <w:t xml:space="preserve">, </w:t>
+      </w:r>
+      <w:proofErr w:type="spellStart"/>
+      <w:r>
+        <w:rPr>
+          <w:b/>
+          <w:bCs/>
+        </w:rPr>
+        <w:t>CustomerAddress</w:t>
+      </w:r>
+      <w:proofErr w:type="spellEnd"/>
+      <w:r>
+        <w:rPr>
+          <w:b/>
+          <w:bCs/>
+        </w:rPr>
+        <w:t>)</w:t>
+      </w:r>
+    </w:p>
+    <w:p>
+      <w:pPr>
+        <w:numPr>
+          <w:ilvl w:val="1"/>
+          <w:numId w:val="18"/>
+        </w:numPr>
+        <w:rPr>
+          <w:b/>
+          <w:bCs/>
+        </w:rPr>
+      </w:pPr>
+      <w:r>
+        <w:rPr>
+          <w:b/>
+          <w:bCs/>
+        </w:rPr>
+        <w:t>In 3NF:</w:t>
+      </w:r>
+    </w:p>
+    <w:p>
+      <w:pPr>
+        <w:ind w:left="720" w:firstLine="720"/>
+        <w:rPr>
+          <w:b/>
+          <w:bCs/>
+        </w:rPr>
+      </w:pPr>
+      <w:proofErr w:type="gramStart"/>
+      <w:r>
+        <w:rPr>
+          <w:b/>
+          <w:bCs/>
+        </w:rPr>
+        <w:t>Orders(</w:t>
+      </w:r>
+      <w:proofErr w:type="spellStart"/>
+      <w:proofErr w:type="gramEnd"/>
+      <w:r>
+        <w:rPr>
+          <w:b/>
+          <w:bCs/>
+        </w:rPr>
+        <w:t>OrderID</w:t>
+      </w:r>
+      <w:proofErr w:type="spellEnd"/>
+      <w:r>
+        <w:rPr>
+          <w:b/>
+          <w:bCs/>
+        </w:rPr>
+        <w:t xml:space="preserve">, </w:t>
+      </w:r>
+      <w:proofErr w:type="spellStart"/>
+      <w:r>
+        <w:rPr>
+          <w:b/>
+          <w:bCs/>
+        </w:rPr>
+        <w:t>ProductID</w:t>
+      </w:r>
+      <w:proofErr w:type="spellEnd"/>
+      <w:r>
+        <w:rPr>
+          <w:b/>
+          <w:bCs/>
+        </w:rPr>
+        <w:t>, CustomerID)</w:t>
+      </w:r>
+    </w:p>
+    <w:p>
+      <w:pPr>
+        <w:ind w:left="720" w:firstLine="720"/>
+        <w:rPr>
+          <w:b/>
+          <w:bCs/>
+        </w:rPr>
+      </w:pPr>
+      <w:proofErr w:type="gramStart"/>
+      <w:r>
+        <w:rPr>
+          <w:b/>
+          <w:bCs/>
+        </w:rPr>
+        <w:t>Customers(</w:t>
+      </w:r>
+      <w:proofErr w:type="gramEnd"/>
+      <w:r>
+        <w:rPr>
+          <w:b/>
+          <w:bCs/>
+        </w:rPr>
+        <w:t xml:space="preserve">CustomerID, </w:t>
+      </w:r>
+      <w:proofErr w:type="spellStart"/>
+      <w:r>
+        <w:rPr>
+          <w:b/>
+          <w:bCs/>
+        </w:rPr>
+        <w:t>CustomerName</w:t>
+      </w:r>
+      <w:proofErr w:type="spellEnd"/>
+      <w:r>
+        <w:rPr>
+          <w:b/>
+          <w:bCs/>
+        </w:rPr>
+        <w:t xml:space="preserve">, </w:t>
+      </w:r>
+      <w:proofErr w:type="spellStart"/>
+      <w:r>
+        <w:rPr>
+          <w:b/>
+          <w:bCs/>
+        </w:rPr>
+        <w:t>CustomerAddress</w:t>
+      </w:r>
+      <w:proofErr w:type="spellEnd"/>
+      <w:r>
+        <w:rPr>
+          <w:b/>
+          <w:bCs/>
+        </w:rPr>
+        <w:t>)</w:t>
+      </w:r>
+    </w:p>
+    <w:p>
+      <w:pPr>
+        <w:ind w:left="720" w:firstLine="720"/>
+        <w:rPr>
+          <w:b/>
+          <w:bCs/>
+        </w:rPr>
+      </w:pPr>
+    </w:p>
+    <w:p>
+      <w:pPr>
+        <w:ind w:left="720" w:firstLine="720"/>
+        <w:rPr>
+          <w:b/>
+          <w:bCs/>
+        </w:rPr>
+      </w:pPr>
+    </w:p>
+    <w:p>
+      <w:pPr>
+        <w:ind w:left="720" w:firstLine="720"/>
+        <w:rPr>
+          <w:b/>
+          <w:bCs/>
+        </w:rPr>
+      </w:pPr>
+    </w:p>
+    <w:p>
+      <w:pPr>
+        <w:ind w:left="720" w:firstLine="720"/>
+        <w:rPr>
+          <w:b/>
+          <w:bCs/>
+        </w:rPr>
+      </w:pPr>
+    </w:p>
+    <w:p>
+      <w:pPr>
+        <w:ind w:left="720" w:firstLine="720"/>
+        <w:rPr>
+          <w:b/>
+          <w:bCs/>
+        </w:rPr>
+      </w:pPr>
+    </w:p>
+    <w:p>
+      <w:pPr>
+        <w:ind w:left="720" w:firstLine="720"/>
+        <w:rPr>
+          <w:b/>
+          <w:bCs/>
+        </w:rPr>
+      </w:pPr>
+    </w:p>
+    <w:p>
+      <w:pPr>
+        <w:ind w:left="720" w:firstLine="720"/>
+        <w:rPr>
+          <w:b/>
+          <w:bCs/>
+        </w:rPr>
+      </w:pPr>
+    </w:p>
+    <w:p>
+      <w:pPr>
+        <w:ind w:left="720" w:firstLine="720"/>
+        <w:rPr>
+          <w:b/>
+          <w:bCs/>
+        </w:rPr>
+      </w:pPr>
+    </w:p>
+    <w:p>
+      <w:pPr>
+        <w:ind w:left="720" w:firstLine="720"/>
+        <w:rPr>
+          <w:b/>
+          <w:bCs/>
+        </w:rPr>
+      </w:pPr>
+    </w:p>
+    <w:p>
+      <w:pPr>
+        <w:ind w:left="720" w:firstLine="720"/>
+        <w:rPr>
+          <w:b/>
+          <w:bCs/>
+        </w:rPr>
+      </w:pPr>
+    </w:p>
+    <w:p>
+      <w:pPr>
+        <w:ind w:left="720" w:firstLine="720"/>
+        <w:rPr>
+          <w:b/>
+          <w:bCs/>
+        </w:rPr>
+      </w:pPr>
+    </w:p>
+    <w:p>
+      <w:pPr>
+        <w:rPr>
+          <w:b/>
+          <w:bCs/>
+        </w:rPr>
+      </w:pPr>
+    </w:p>
+    <w:p>
+      <w:pPr>
+        <w:rPr>
+          <w:b/>
+          <w:bCs/>
+        </w:rPr>
+      </w:pPr>
+      <w:r>
+        <w:rPr>
+          <w:b/>
+          <w:bCs/>
+        </w:rPr>
+        <w:t>Explain the Concept of Database Sharding</w:t>
+      </w:r>
+    </w:p>
+    <w:p>
+      <w:pPr>
+        <w:rPr>
+          <w:b/>
+          <w:bCs/>
+        </w:rPr>
+      </w:pPr>
+      <w:r>
+        <w:rPr>
+          <w:b/>
+          <w:bCs/>
+        </w:rPr>
+        <w:t>Database Sharding is a technique of horizontally partitioning a database to distribute data across multiple servers. Each shard holds a subset of the data, improving scalability and performance.</w:t>
+      </w:r>
+    </w:p>
+    <w:p>
+      <w:pPr>
+        <w:rPr>
+          <w:b/>
+          <w:bCs/>
+        </w:rPr>
+      </w:pPr>
+      <w:r>
+        <w:rPr>
+          <w:b/>
+          <w:bCs/>
+        </w:rPr>
+        <w:t>How Sharding Works:</w:t>
+      </w:r>
+    </w:p>
+    <w:p>
+      <w:pPr>
+        <w:numPr>
+          <w:ilvl w:val="0"/>
+          <w:numId w:val="19"/>
+        </w:numPr>
+        <w:rPr>
+          <w:b/>
+          <w:bCs/>
+        </w:rPr>
+      </w:pPr>
+      <w:r>
+        <w:rPr>
+          <w:b/>
+          <w:bCs/>
+        </w:rPr>
+        <w:t xml:space="preserve">Data is split based on a shard key (e.g., </w:t>
+      </w:r>
+      <w:proofErr w:type="spellStart"/>
+      <w:r>
+        <w:rPr>
+          <w:b/>
+          <w:bCs/>
+        </w:rPr>
+        <w:t>UserID</w:t>
+      </w:r>
+      <w:proofErr w:type="spellEnd"/>
+      <w:r>
+        <w:rPr>
+          <w:b/>
+          <w:bCs/>
+        </w:rPr>
+        <w:t>, Region).</w:t>
+      </w:r>
+    </w:p>
+    <w:p>
+      <w:pPr>
+        <w:numPr>
+          <w:ilvl w:val="0"/>
+          <w:numId w:val="19"/>
+        </w:numPr>
+        <w:rPr>
+          <w:b/>
+          <w:bCs/>
+        </w:rPr>
+      </w:pPr>
+      <w:r>
+        <w:rPr>
+          <w:b/>
+          <w:bCs/>
+        </w:rPr>
+        <w:t>Each shard operates as an independent database.</w:t>
+      </w:r>
+    </w:p>
+    <w:p>
+      <w:pPr>
+        <w:rPr>
+          <w:b/>
+          <w:bCs/>
+        </w:rPr>
+      </w:pPr>
+      <w:r>
+        <w:rPr>
+          <w:b/>
+          <w:bCs/>
+        </w:rPr>
+        <w:t>Advantages:</w:t>
+      </w:r>
+    </w:p>
+    <w:p>
+      <w:pPr>
+        <w:numPr>
+          <w:ilvl w:val="0"/>
+          <w:numId w:val="20"/>
+        </w:numPr>
+        <w:rPr>
+          <w:b/>
+          <w:bCs/>
+        </w:rPr>
+      </w:pPr>
+      <w:r>
+        <w:rPr>
+          <w:b/>
+          <w:bCs/>
+        </w:rPr>
+        <w:t>Scalability: Handles more data and traffic.</w:t>
+      </w:r>
+    </w:p>
+    <w:p>
+      <w:pPr>
+        <w:numPr>
+          <w:ilvl w:val="0"/>
+          <w:numId w:val="20"/>
+        </w:numPr>
+        <w:rPr>
+          <w:b/>
+          <w:bCs/>
+        </w:rPr>
+      </w:pPr>
+      <w:r>
+        <w:rPr>
+          <w:b/>
+          <w:bCs/>
+        </w:rPr>
+        <w:t>Performance: Reduces query load by limiting the data searched.</w:t>
+      </w:r>
+    </w:p>
+    <w:p>
+      <w:pPr>
+        <w:rPr>
+          <w:b/>
+          <w:bCs/>
+        </w:rPr>
+      </w:pPr>
+      <w:r>
+        <w:rPr>
+          <w:b/>
+          <w:bCs/>
+        </w:rPr>
+        <w:t>Disadvantages:</w:t>
+      </w:r>
+    </w:p>
+    <w:p>
+      <w:pPr>
+        <w:numPr>
+          <w:ilvl w:val="0"/>
+          <w:numId w:val="21"/>
+        </w:numPr>
+        <w:rPr>
+          <w:b/>
+          <w:bCs/>
+        </w:rPr>
+      </w:pPr>
+      <w:r>
+        <w:rPr>
+          <w:b/>
+          <w:bCs/>
+        </w:rPr>
+        <w:t>Complexity: Increases the complexity of design and maintenance.</w:t>
+      </w:r>
+    </w:p>
+    <w:p>
+      <w:pPr>
+        <w:numPr>
+          <w:ilvl w:val="0"/>
+          <w:numId w:val="21"/>
+        </w:numPr>
+        <w:rPr>
+          <w:b/>
+          <w:bCs/>
+        </w:rPr>
+      </w:pPr>
+      <w:r>
+        <w:rPr>
+          <w:b/>
+          <w:bCs/>
+        </w:rPr>
+        <w:t>Rebalancing: Moving data between shards can be challenging.</w:t>
+      </w:r>
+    </w:p>
+    <w:p>
+      <w:pPr>
+        <w:rPr>
+          <w:b/>
+          <w:bCs/>
+        </w:rPr>
+      </w:pPr>
+      <w:r>
+        <w:rPr>
+          <w:b/>
+          <w:bCs/>
+        </w:rPr>
+        <w:t>Example:</w:t>
+      </w:r>
+    </w:p>
+    <w:p>
+      <w:pPr>
+        <w:numPr>
+          <w:ilvl w:val="0"/>
+          <w:numId w:val="22"/>
+        </w:numPr>
+        <w:rPr>
+          <w:b/>
+          <w:bCs/>
+        </w:rPr>
+      </w:pPr>
+      <w:r>
+        <w:rPr>
+          <w:b/>
+          <w:bCs/>
+        </w:rPr>
+        <w:t xml:space="preserve">A </w:t>
+      </w:r>
+      <w:proofErr w:type="gramStart"/>
+      <w:r>
+        <w:rPr>
+          <w:b/>
+          <w:bCs/>
+        </w:rPr>
+        <w:t>global e-commerce platform shards</w:t>
+      </w:r>
+      <w:proofErr w:type="gramEnd"/>
+      <w:r>
+        <w:rPr>
+          <w:b/>
+          <w:bCs/>
+        </w:rPr>
+        <w:t xml:space="preserve"> its customer data by region:</w:t>
+      </w:r>
+    </w:p>
+    <w:p>
+      <w:pPr>
+        <w:numPr>
+          <w:ilvl w:val="1"/>
+          <w:numId w:val="22"/>
+        </w:numPr>
+        <w:rPr>
+          <w:b/>
+          <w:bCs/>
+        </w:rPr>
+      </w:pPr>
+      <w:r>
+        <w:rPr>
+          <w:b/>
+          <w:bCs/>
+        </w:rPr>
+        <w:t>Shard1: Customers in North America.</w:t>
+      </w:r>
+    </w:p>
+    <w:p>
+      <w:pPr>
+        <w:numPr>
+          <w:ilvl w:val="1"/>
+          <w:numId w:val="22"/>
+        </w:numPr>
+        <w:rPr>
+          <w:b/>
+          <w:bCs/>
+        </w:rPr>
+      </w:pPr>
+      <w:r>
+        <w:rPr>
+          <w:b/>
+          <w:bCs/>
+        </w:rPr>
+        <w:t>Shard2: Customers in Europe.</w:t>
+      </w:r>
+    </w:p>
+    <w:p>
+      <w:pPr>
+        <w:numPr>
+          <w:ilvl w:val="1"/>
+          <w:numId w:val="22"/>
+        </w:numPr>
+        <w:rPr>
+          <w:b/>
+          <w:bCs/>
+        </w:rPr>
+      </w:pPr>
+      <w:r>
+        <w:rPr>
+          <w:b/>
+          <w:bCs/>
+        </w:rPr>
+        <w:t>Shard3: Customers in Asia.</w:t>
+      </w:r>
+    </w:p>
+    <w:p>
+      <w:pPr>
+        <w:rPr>
+          <w:b/>
+          <w:bCs/>
+        </w:rPr>
+      </w:pPr>
+    </w:p>
+    <w:p>
+      <w:pPr>
+        <w:rPr>
+          <w:b/>
+          <w:bCs/>
+        </w:rPr>
+      </w:pPr>
+    </w:p>
+    <w:p>
+      <w:pPr>
+        <w:rPr>
+          <w:b/>
+          <w:bCs/>
+        </w:rPr>
+      </w:pPr>
+      <w:r>
+        <w:rPr>
+          <w:b/>
+          <w:bCs/>
+        </w:rPr>
+        <w:t>What is a Partitioned Table in SQL?</w:t>
+      </w:r>
+    </w:p>
+    <w:p>
+      <w:pPr>
+        <w:rPr>
+          <w:b/>
+          <w:bCs/>
+        </w:rPr>
+      </w:pPr>
+      <w:r>
+        <w:rPr>
+          <w:b/>
+          <w:bCs/>
+        </w:rPr>
+        <w:t>A partitioned table divides a large table into smaller, more manageable pieces called partitions. Each partition stores a subset of the table’s data based on a partition key, such as range, list, or hash.</w:t>
+      </w:r>
+    </w:p>
+    <w:p>
+      <w:pPr>
+        <w:rPr>
+          <w:b/>
+          <w:bCs/>
+        </w:rPr>
+      </w:pPr>
+    </w:p>
+    <w:p>
+      <w:pPr>
+        <w:rPr>
+          <w:b/>
+          <w:bCs/>
+        </w:rPr>
+      </w:pPr>
+    </w:p>
+    <w:p>
+      <w:pPr>
+        <w:rPr>
+          <w:b/>
+          <w:bCs/>
+        </w:rPr>
+      </w:pPr>
+    </w:p>
+    <w:p>
+      <w:pPr>
+        <w:rPr>
+          <w:b/>
+          <w:bCs/>
+        </w:rPr>
+      </w:pPr>
+    </w:p>
+    <w:p>
+      <w:pPr>
+        <w:rPr>
+          <w:b/>
+          <w:bCs/>
+        </w:rPr>
+      </w:pPr>
+    </w:p>
+    <w:p>
+      <w:pPr>
+        <w:rPr>
+          <w:b/>
+          <w:bCs/>
+        </w:rPr>
+      </w:pPr>
+    </w:p>
+    <w:p>
+      <w:pPr>
+        <w:rPr>
+          <w:b/>
+          <w:bCs/>
+        </w:rPr>
+      </w:pPr>
+    </w:p>
+    <w:p>
+      <w:pPr>
+        <w:rPr>
+          <w:b/>
+          <w:bCs/>
+        </w:rPr>
+      </w:pPr>
+    </w:p>
+    <w:p>
+      <w:pPr>
+        <w:rPr>
+          <w:b/>
+          <w:bCs/>
+        </w:rPr>
+      </w:pPr>
+      <w:r>
+        <w:rPr>
+          <w:b/>
+          <w:bCs/>
+        </w:rPr>
+        <w:lastRenderedPageBreak/>
+        <w:t>Types of Partitioning:</w:t>
+      </w:r>
+    </w:p>
+    <w:p>
+      <w:pPr>
+        <w:numPr>
+          <w:ilvl w:val="0"/>
+          <w:numId w:val="23"/>
+        </w:numPr>
+        <w:rPr>
+          <w:b/>
+          <w:bCs/>
+        </w:rPr>
+      </w:pPr>
+      <w:r>
+        <w:rPr>
+          <w:b/>
+          <w:bCs/>
+        </w:rPr>
+        <w:t>Range Partitioning: Data is divided into partitions based on a range of values.</w:t>
+      </w:r>
+    </w:p>
+    <w:p>
+      <w:pPr>
+        <w:ind w:left="1800"/>
+        <w:rPr>
+          <w:b/>
+          <w:bCs/>
+          <w:color w:val="4472C4" w:themeColor="accent1"/>
+        </w:rPr>
+      </w:pPr>
+      <w:r>
+        <w:rPr>
+          <w:b/>
+          <w:bCs/>
+          <w:color w:val="4472C4" w:themeColor="accent1"/>
+        </w:rPr>
+        <w:t>CREATE TABLE Sales (</w:t>
+      </w:r>
+    </w:p>
+    <w:p>
+      <w:pPr>
+        <w:ind w:left="1800"/>
+        <w:rPr>
+          <w:b/>
+          <w:bCs/>
+          <w:color w:val="4472C4" w:themeColor="accent1"/>
+        </w:rPr>
+      </w:pPr>
+      <w:r>
+        <w:rPr>
+          <w:b/>
+          <w:bCs/>
+          <w:color w:val="4472C4" w:themeColor="accent1"/>
+        </w:rPr>
+        <w:t xml:space="preserve">    </w:t>
+      </w:r>
+      <w:proofErr w:type="spellStart"/>
+      <w:r>
+        <w:rPr>
+          <w:b/>
+          <w:bCs/>
+          <w:color w:val="4472C4" w:themeColor="accent1"/>
+        </w:rPr>
+        <w:t>SaleID</w:t>
+      </w:r>
+      <w:proofErr w:type="spellEnd"/>
+      <w:r>
+        <w:rPr>
+          <w:b/>
+          <w:bCs/>
+          <w:color w:val="4472C4" w:themeColor="accent1"/>
+        </w:rPr>
+        <w:t xml:space="preserve"> INT,</w:t>
+      </w:r>
+    </w:p>
+    <w:p>
+      <w:pPr>
+        <w:ind w:left="1800"/>
+        <w:rPr>
+          <w:b/>
+          <w:bCs/>
+          <w:color w:val="4472C4" w:themeColor="accent1"/>
+        </w:rPr>
+      </w:pPr>
+      <w:r>
+        <w:rPr>
+          <w:b/>
+          <w:bCs/>
+          <w:color w:val="4472C4" w:themeColor="accent1"/>
+        </w:rPr>
+        <w:t xml:space="preserve">    </w:t>
+      </w:r>
+      <w:proofErr w:type="spellStart"/>
+      <w:r>
+        <w:rPr>
+          <w:b/>
+          <w:bCs/>
+          <w:color w:val="4472C4" w:themeColor="accent1"/>
+        </w:rPr>
+        <w:t>SaleDate</w:t>
+      </w:r>
+      <w:proofErr w:type="spellEnd"/>
+      <w:r>
+        <w:rPr>
+          <w:b/>
+          <w:bCs/>
+          <w:color w:val="4472C4" w:themeColor="accent1"/>
+        </w:rPr>
+        <w:t xml:space="preserve"> DATE,</w:t>
+      </w:r>
+    </w:p>
+    <w:p>
+      <w:pPr>
+        <w:ind w:left="1800"/>
+        <w:rPr>
+          <w:b/>
+          <w:bCs/>
+          <w:color w:val="4472C4" w:themeColor="accent1"/>
+        </w:rPr>
+      </w:pPr>
+      <w:r>
+        <w:rPr>
+          <w:b/>
+          <w:bCs/>
+          <w:color w:val="4472C4" w:themeColor="accent1"/>
+        </w:rPr>
+        <w:t xml:space="preserve">    Amount </w:t>
+      </w:r>
+      <w:proofErr w:type="gramStart"/>
+      <w:r>
+        <w:rPr>
+          <w:b/>
+          <w:bCs/>
+          <w:color w:val="4472C4" w:themeColor="accent1"/>
+        </w:rPr>
+        <w:t>DECIMAL(</w:t>
+      </w:r>
+      <w:proofErr w:type="gramEnd"/>
+      <w:r>
+        <w:rPr>
+          <w:b/>
+          <w:bCs/>
+          <w:color w:val="4472C4" w:themeColor="accent1"/>
+        </w:rPr>
+        <w:t>10, 2)</w:t>
+      </w:r>
+    </w:p>
+    <w:p>
+      <w:pPr>
+        <w:ind w:left="1800"/>
+        <w:rPr>
+          <w:b/>
+          <w:bCs/>
+          <w:color w:val="4472C4" w:themeColor="accent1"/>
+        </w:rPr>
+      </w:pPr>
+      <w:r>
+        <w:rPr>
+          <w:b/>
+          <w:bCs/>
+          <w:color w:val="4472C4" w:themeColor="accent1"/>
+        </w:rPr>
+        <w:t>) PARTITION BY RANGE (YEAR(</w:t>
+      </w:r>
+      <w:proofErr w:type="spellStart"/>
+      <w:r>
+        <w:rPr>
+          <w:b/>
+          <w:bCs/>
+          <w:color w:val="4472C4" w:themeColor="accent1"/>
+        </w:rPr>
+        <w:t>SaleDate</w:t>
+      </w:r>
+      <w:proofErr w:type="spellEnd"/>
+      <w:r>
+        <w:rPr>
+          <w:b/>
+          <w:bCs/>
+          <w:color w:val="4472C4" w:themeColor="accent1"/>
+        </w:rPr>
+        <w:t>)) (</w:t>
+      </w:r>
+    </w:p>
+    <w:p>
+      <w:pPr>
+        <w:ind w:left="1800"/>
+        <w:rPr>
+          <w:b/>
+          <w:bCs/>
+          <w:color w:val="4472C4" w:themeColor="accent1"/>
+        </w:rPr>
+      </w:pPr>
+      <w:r>
+        <w:rPr>
+          <w:b/>
+          <w:bCs/>
+          <w:color w:val="4472C4" w:themeColor="accent1"/>
+        </w:rPr>
+        <w:t xml:space="preserve">    PARTITION p2019 VALUES LESS THAN (2020),</w:t>
+      </w:r>
+    </w:p>
+    <w:p>
+      <w:pPr>
+        <w:ind w:left="1800"/>
+        <w:rPr>
+          <w:b/>
+          <w:bCs/>
+          <w:color w:val="4472C4" w:themeColor="accent1"/>
+        </w:rPr>
+      </w:pPr>
+      <w:r>
+        <w:rPr>
+          <w:b/>
+          <w:bCs/>
+          <w:color w:val="4472C4" w:themeColor="accent1"/>
+        </w:rPr>
+        <w:t xml:space="preserve">    PARTITION p2020 VALUES LESS THAN (2021),</w:t>
+      </w:r>
+    </w:p>
+    <w:p>
+      <w:pPr>
+        <w:ind w:left="1800"/>
+        <w:rPr>
+          <w:b/>
+          <w:bCs/>
+          <w:color w:val="4472C4" w:themeColor="accent1"/>
+        </w:rPr>
+      </w:pPr>
+      <w:r>
+        <w:rPr>
+          <w:b/>
+          <w:bCs/>
+          <w:color w:val="4472C4" w:themeColor="accent1"/>
+        </w:rPr>
+        <w:t xml:space="preserve">    PARTITION p2021 VALUES LESS THAN (2022)</w:t>
+      </w:r>
+    </w:p>
+    <w:p>
+      <w:pPr>
+        <w:ind w:left="1800"/>
+        <w:rPr>
+          <w:b/>
+          <w:bCs/>
+          <w:color w:val="4472C4" w:themeColor="accent1"/>
+        </w:rPr>
+      </w:pPr>
+      <w:r>
+        <w:rPr>
+          <w:b/>
+          <w:bCs/>
+          <w:color w:val="4472C4" w:themeColor="accent1"/>
+        </w:rPr>
+        <w:t>);</w:t>
+      </w:r>
+    </w:p>
+    <w:p>
+      <w:pPr>
+        <w:numPr>
+          <w:ilvl w:val="0"/>
+          <w:numId w:val="23"/>
+        </w:numPr>
+        <w:rPr>
+          <w:b/>
+          <w:bCs/>
+        </w:rPr>
+      </w:pPr>
+      <w:r>
+        <w:rPr>
+          <w:b/>
+          <w:bCs/>
+        </w:rPr>
+        <w:t>List Partitioning: Data is partitioned based on a list of values.</w:t>
+      </w:r>
+    </w:p>
+    <w:p>
+      <w:pPr>
+        <w:numPr>
+          <w:ilvl w:val="0"/>
+          <w:numId w:val="23"/>
+        </w:numPr>
+        <w:rPr>
+          <w:b/>
+          <w:bCs/>
+        </w:rPr>
+      </w:pPr>
+      <w:r>
+        <w:rPr>
+          <w:b/>
+          <w:bCs/>
+        </w:rPr>
+        <w:t>Hash Partitioning: Data is partitioned by applying a hash function on a column.</w:t>
+      </w:r>
+    </w:p>
+    <w:p>
+      <w:pPr>
+        <w:rPr>
+          <w:b/>
+          <w:bCs/>
+        </w:rPr>
+      </w:pPr>
+    </w:p>
+    <w:tbl>
+      <w:tblPr>
+        <w:tblW w:w="0" w:type="auto"/>
+        <w:tblCellSpacing w:w="15" w:type="dxa"/>
+        <w:tblBorders>
+          <w:top w:val="single" w:sz="4" w:space="0" w:color="auto"/>
+          <w:left w:val="single" w:sz="4" w:space="0" w:color="auto"/>
+          <w:bottom w:val="single" w:sz="4" w:space="0" w:color="auto"/>
+          <w:right w:val="single" w:sz="4" w:space="0" w:color="auto"/>
+          <w:insideH w:val="single" w:sz="4" w:space="0" w:color="auto"/>
+          <w:insideV w:val="single" w:sz="4" w:space="0" w:color="auto"/>
+        </w:tblBorders>
+        <w:tblCellMar>
+          <w:top w:w="15" w:type="dxa"/>
+          <w:left w:w="15" w:type="dxa"/>
+          <w:bottom w:w="15" w:type="dxa"/>
+          <w:right w:w="15" w:type="dxa"/>
+        </w:tblCellMar>
+        <w:tblLook w:val="04A0" w:firstRow="1" w:lastRow="0" w:firstColumn="1" w:lastColumn="0" w:noHBand="0" w:noVBand="1"/>
+      </w:tblPr>
+      <w:tblGrid>
+        <w:gridCol w:w="1733"/>
+        <w:gridCol w:w="3339"/>
+        <w:gridCol w:w="3944"/>
+      </w:tblGrid>
+      <w:tr>
+        <w:trPr>
+          <w:tblHeader/>
+          <w:tblCellSpacing w:w="15" w:type="dxa"/>
+        </w:trPr>
+        <w:tc>
+          <w:tcPr>
+            <w:tcW w:w="0" w:type="auto"/>
+            <w:vAlign w:val="center"/>
+            <w:hideMark/>
+          </w:tcPr>
+          <w:p>
+            <w:pPr>
+              <w:ind w:left="360"/>
+              <w:rPr>
+                <w:b/>
+                <w:bCs/>
+              </w:rPr>
+            </w:pPr>
+            <w:r>
+              <w:rPr>
+                <w:b/>
+                <w:bCs/>
+              </w:rPr>
+              <w:t>Aspect</w:t>
+            </w:r>
+          </w:p>
+        </w:tc>
+        <w:tc>
+          <w:tcPr>
+            <w:tcW w:w="0" w:type="auto"/>
+            <w:vAlign w:val="center"/>
+            <w:hideMark/>
+          </w:tcPr>
+          <w:p>
+            <w:pPr>
+              <w:ind w:left="360"/>
+              <w:rPr>
+                <w:b/>
+                <w:bCs/>
+              </w:rPr>
+            </w:pPr>
+            <w:r>
+              <w:rPr>
+                <w:b/>
+                <w:bCs/>
+              </w:rPr>
+              <w:t>Sharding</w:t>
+            </w:r>
+          </w:p>
+        </w:tc>
+        <w:tc>
+          <w:tcPr>
+            <w:tcW w:w="0" w:type="auto"/>
+            <w:vAlign w:val="center"/>
+            <w:hideMark/>
+          </w:tcPr>
+          <w:p>
+            <w:pPr>
+              <w:ind w:left="360"/>
+              <w:rPr>
+                <w:b/>
+                <w:bCs/>
+              </w:rPr>
+            </w:pPr>
+            <w:r>
+              <w:rPr>
+                <w:b/>
+                <w:bCs/>
+              </w:rPr>
+              <w:t>Replication</w:t>
+            </w:r>
+          </w:p>
+        </w:tc>
+      </w:tr>
+      <w:tr>
+        <w:trPr>
+          <w:tblCellSpacing w:w="15" w:type="dxa"/>
+        </w:trPr>
+        <w:tc>
+          <w:tcPr>
+            <w:tcW w:w="0" w:type="auto"/>
+            <w:vAlign w:val="center"/>
+            <w:hideMark/>
+          </w:tcPr>
+          <w:p>
+            <w:pPr>
+              <w:ind w:left="360"/>
+              <w:rPr>
+                <w:b/>
+                <w:bCs/>
+              </w:rPr>
+            </w:pPr>
+            <w:r>
+              <w:rPr>
+                <w:b/>
+                <w:bCs/>
+              </w:rPr>
+              <w:t>Purpose</w:t>
+            </w:r>
+          </w:p>
+        </w:tc>
+        <w:tc>
+          <w:tcPr>
+            <w:tcW w:w="0" w:type="auto"/>
+            <w:vAlign w:val="center"/>
+            <w:hideMark/>
+          </w:tcPr>
+          <w:p>
+            <w:pPr>
+              <w:ind w:left="360"/>
+              <w:rPr>
+                <w:b/>
+                <w:bCs/>
+              </w:rPr>
+            </w:pPr>
+            <w:r>
+              <w:rPr>
+                <w:b/>
+                <w:bCs/>
+              </w:rPr>
+              <w:t>Distributes data horizontally across multiple servers.</w:t>
+            </w:r>
+          </w:p>
+        </w:tc>
+        <w:tc>
+          <w:tcPr>
+            <w:tcW w:w="0" w:type="auto"/>
+            <w:vAlign w:val="center"/>
+            <w:hideMark/>
+          </w:tcPr>
+          <w:p>
+            <w:pPr>
+              <w:ind w:left="360"/>
+              <w:rPr>
+                <w:b/>
+                <w:bCs/>
+              </w:rPr>
+            </w:pPr>
+            <w:r>
+              <w:rPr>
+                <w:b/>
+                <w:bCs/>
+              </w:rPr>
+              <w:t>Maintains multiple copies of the same data across servers.</w:t>
+            </w:r>
+          </w:p>
+        </w:tc>
+      </w:tr>
+      <w:tr>
+        <w:trPr>
+          <w:tblCellSpacing w:w="15" w:type="dxa"/>
+        </w:trPr>
+        <w:tc>
+          <w:tcPr>
+            <w:tcW w:w="0" w:type="auto"/>
+            <w:vAlign w:val="center"/>
+            <w:hideMark/>
+          </w:tcPr>
+          <w:p>
+            <w:pPr>
+              <w:ind w:left="360"/>
+              <w:rPr>
+                <w:b/>
+                <w:bCs/>
+              </w:rPr>
+            </w:pPr>
+            <w:r>
+              <w:rPr>
+                <w:b/>
+                <w:bCs/>
+              </w:rPr>
+              <w:t>Data Distribution</w:t>
+            </w:r>
+          </w:p>
+        </w:tc>
+        <w:tc>
+          <w:tcPr>
+            <w:tcW w:w="0" w:type="auto"/>
+            <w:vAlign w:val="center"/>
+            <w:hideMark/>
+          </w:tcPr>
+          <w:p>
+            <w:pPr>
+              <w:ind w:left="360"/>
+              <w:rPr>
+                <w:b/>
+                <w:bCs/>
+              </w:rPr>
+            </w:pPr>
+            <w:r>
+              <w:rPr>
+                <w:b/>
+                <w:bCs/>
+              </w:rPr>
+              <w:t>Each shard holds a unique subset of data.</w:t>
+            </w:r>
+          </w:p>
+        </w:tc>
+        <w:tc>
+          <w:tcPr>
+            <w:tcW w:w="0" w:type="auto"/>
+            <w:vAlign w:val="center"/>
+            <w:hideMark/>
+          </w:tcPr>
+          <w:p>
+            <w:pPr>
+              <w:ind w:left="360"/>
+              <w:rPr>
+                <w:b/>
+                <w:bCs/>
+              </w:rPr>
+            </w:pPr>
+            <w:r>
+              <w:rPr>
+                <w:b/>
+                <w:bCs/>
+              </w:rPr>
+              <w:t>Each replica holds the entire dataset.</w:t>
+            </w:r>
+          </w:p>
+        </w:tc>
+      </w:tr>
+      <w:tr>
+        <w:trPr>
+          <w:tblCellSpacing w:w="15" w:type="dxa"/>
+        </w:trPr>
+        <w:tc>
+          <w:tcPr>
+            <w:tcW w:w="0" w:type="auto"/>
+            <w:vAlign w:val="center"/>
+            <w:hideMark/>
+          </w:tcPr>
+          <w:p>
+            <w:pPr>
+              <w:ind w:left="360"/>
+              <w:rPr>
+                <w:b/>
+                <w:bCs/>
+              </w:rPr>
+            </w:pPr>
+            <w:r>
+              <w:rPr>
+                <w:b/>
+                <w:bCs/>
+              </w:rPr>
+              <w:t>Scalability</w:t>
+            </w:r>
+          </w:p>
+        </w:tc>
+        <w:tc>
+          <w:tcPr>
+            <w:tcW w:w="0" w:type="auto"/>
+            <w:vAlign w:val="center"/>
+            <w:hideMark/>
+          </w:tcPr>
+          <w:p>
+            <w:pPr>
+              <w:ind w:left="360"/>
+              <w:rPr>
+                <w:b/>
+                <w:bCs/>
+              </w:rPr>
+            </w:pPr>
+            <w:r>
+              <w:rPr>
+                <w:b/>
+                <w:bCs/>
+              </w:rPr>
+              <w:t>Increases capacity by adding more shards (horizontal scaling).</w:t>
+            </w:r>
+          </w:p>
+        </w:tc>
+        <w:tc>
+          <w:tcPr>
+            <w:tcW w:w="0" w:type="auto"/>
+            <w:vAlign w:val="center"/>
+            <w:hideMark/>
+          </w:tcPr>
+          <w:p>
+            <w:pPr>
+              <w:ind w:left="360"/>
+              <w:rPr>
+                <w:b/>
+                <w:bCs/>
+              </w:rPr>
+            </w:pPr>
+            <w:r>
+              <w:rPr>
+                <w:b/>
+                <w:bCs/>
+              </w:rPr>
+              <w:t>Improves fault tolerance and read performance but not storage capacity.</w:t>
+            </w:r>
+          </w:p>
+        </w:tc>
+      </w:tr>
+      <w:tr>
+        <w:trPr>
+          <w:tblCellSpacing w:w="15" w:type="dxa"/>
+        </w:trPr>
+        <w:tc>
+          <w:tcPr>
+            <w:tcW w:w="0" w:type="auto"/>
+            <w:vAlign w:val="center"/>
+            <w:hideMark/>
+          </w:tcPr>
+          <w:p>
+            <w:pPr>
+              <w:ind w:left="360"/>
+              <w:rPr>
+                <w:b/>
+                <w:bCs/>
+              </w:rPr>
+            </w:pPr>
+            <w:r>
+              <w:rPr>
+                <w:b/>
+                <w:bCs/>
+              </w:rPr>
+              <w:t>Use Case</w:t>
+            </w:r>
+          </w:p>
+        </w:tc>
+        <w:tc>
+          <w:tcPr>
+            <w:tcW w:w="0" w:type="auto"/>
+            <w:vAlign w:val="center"/>
+            <w:hideMark/>
+          </w:tcPr>
+          <w:p>
+            <w:pPr>
+              <w:ind w:left="360"/>
+              <w:rPr>
+                <w:b/>
+                <w:bCs/>
+              </w:rPr>
+            </w:pPr>
+            <w:r>
+              <w:rPr>
+                <w:b/>
+                <w:bCs/>
+              </w:rPr>
+              <w:t>Large-scale applications with high write and read demands.</w:t>
+            </w:r>
+          </w:p>
+        </w:tc>
+        <w:tc>
+          <w:tcPr>
+            <w:tcW w:w="0" w:type="auto"/>
+            <w:vAlign w:val="center"/>
+            <w:hideMark/>
+          </w:tcPr>
+          <w:p>
+            <w:pPr>
+              <w:ind w:left="360"/>
+              <w:rPr>
+                <w:b/>
+                <w:bCs/>
+              </w:rPr>
+            </w:pPr>
+            <w:r>
+              <w:rPr>
+                <w:b/>
+                <w:bCs/>
+              </w:rPr>
+              <w:t>High availability and fault-tolerant systems.</w:t>
+            </w:r>
+          </w:p>
+        </w:tc>
+      </w:tr>
+      <w:tr>
+        <w:trPr>
+          <w:tblCellSpacing w:w="15" w:type="dxa"/>
+        </w:trPr>
+        <w:tc>
+          <w:tcPr>
+            <w:tcW w:w="0" w:type="auto"/>
+            <w:vAlign w:val="center"/>
+            <w:hideMark/>
+          </w:tcPr>
+          <w:p>
+            <w:pPr>
+              <w:ind w:left="360"/>
+              <w:rPr>
+                <w:b/>
+                <w:bCs/>
+              </w:rPr>
+            </w:pPr>
+            <w:r>
+              <w:rPr>
+                <w:b/>
+                <w:bCs/>
+              </w:rPr>
+              <w:t>Example</w:t>
+            </w:r>
+          </w:p>
+        </w:tc>
+        <w:tc>
+          <w:tcPr>
+            <w:tcW w:w="0" w:type="auto"/>
+            <w:vAlign w:val="center"/>
+            <w:hideMark/>
+          </w:tcPr>
+          <w:p>
+            <w:pPr>
+              <w:ind w:left="360"/>
+              <w:rPr>
+                <w:b/>
+                <w:bCs/>
+              </w:rPr>
+            </w:pPr>
+            <w:r>
+              <w:rPr>
+                <w:b/>
+                <w:bCs/>
+              </w:rPr>
+              <w:t>Sharding users by region (e.g., North America, Europe, Asia).</w:t>
+            </w:r>
+          </w:p>
+        </w:tc>
+        <w:tc>
+          <w:tcPr>
+            <w:tcW w:w="0" w:type="auto"/>
+            <w:vAlign w:val="center"/>
+            <w:hideMark/>
+          </w:tcPr>
+          <w:p>
+            <w:pPr>
+              <w:ind w:left="360"/>
+              <w:rPr>
+                <w:b/>
+                <w:bCs/>
+              </w:rPr>
+            </w:pPr>
+            <w:r>
+              <w:rPr>
+                <w:b/>
+                <w:bCs/>
+              </w:rPr>
+              <w:t>Creating read replicas for an e-commerce site to handle concurrent requests.</w:t>
+            </w:r>
+          </w:p>
+        </w:tc>
+      </w:tr>
+    </w:tbl>
+    <w:p>
+      <w:pPr>
+        <w:ind w:left="360"/>
+        <w:rPr>
+          <w:b/>
+          <w:bCs/>
+        </w:rPr>
+      </w:pPr>
+    </w:p>
+    <w:p>
+      <w:pPr>
+        <w:rPr>
+          <w:b/>
+          <w:bCs/>
+        </w:rPr>
+      </w:pPr>
+    </w:p>
+    <w:p>
+      <w:pPr>
+        <w:rPr>
+          <w:b/>
+          <w:bCs/>
+        </w:rPr>
+      </w:pPr>
+    </w:p>
+    <w:p>
+      <w:pPr>
+        <w:rPr>
+          <w:b/>
+          <w:bCs/>
+        </w:rPr>
+      </w:pPr>
+    </w:p>
+    <w:p>
+      <w:pPr>
+        <w:rPr>
+          <w:b/>
+          <w:bCs/>
+        </w:rPr>
+      </w:pPr>
+    </w:p>
+    <w:p>
+      <w:pPr>
+        <w:pStyle w:val="ListParagraph"/>
+        <w:numPr>
+          <w:ilvl w:val="1"/>
+          <w:numId w:val="23"/>
+        </w:numPr>
+        <w:rPr>
+          <w:b/>
+          <w:bCs/>
+        </w:rPr>
+      </w:pPr>
+      <w:r>
+        <w:rPr>
+          <w:b/>
+          <w:bCs/>
+        </w:rPr>
+        <w:lastRenderedPageBreak/>
+        <w:t>How Do You Find All Employees in a Department with No Manager?</w:t>
+      </w:r>
+    </w:p>
+    <w:p>
+      <w:pPr>
+        <w:ind w:left="1800"/>
+        <w:rPr>
+          <w:b/>
+          <w:bCs/>
+          <w:color w:val="4472C4" w:themeColor="accent1"/>
+        </w:rPr>
+      </w:pPr>
+      <w:r>
+        <w:rPr>
+          <w:b/>
+          <w:bCs/>
+          <w:color w:val="4472C4" w:themeColor="accent1"/>
+        </w:rPr>
+        <w:t xml:space="preserve">SELECT </w:t>
+      </w:r>
+      <w:proofErr w:type="spellStart"/>
+      <w:proofErr w:type="gramStart"/>
+      <w:r>
+        <w:rPr>
+          <w:b/>
+          <w:bCs/>
+          <w:color w:val="4472C4" w:themeColor="accent1"/>
+        </w:rPr>
+        <w:t>e.EmployeeID</w:t>
+      </w:r>
+      <w:proofErr w:type="spellEnd"/>
+      <w:proofErr w:type="gramEnd"/>
+      <w:r>
+        <w:rPr>
+          <w:b/>
+          <w:bCs/>
+          <w:color w:val="4472C4" w:themeColor="accent1"/>
+        </w:rPr>
+        <w:t xml:space="preserve">, </w:t>
+      </w:r>
+      <w:proofErr w:type="spellStart"/>
+      <w:r>
+        <w:rPr>
+          <w:b/>
+          <w:bCs/>
+          <w:color w:val="4472C4" w:themeColor="accent1"/>
+        </w:rPr>
+        <w:t>e.Name</w:t>
+      </w:r>
+      <w:proofErr w:type="spellEnd"/>
+      <w:r>
+        <w:rPr>
+          <w:b/>
+          <w:bCs/>
+          <w:color w:val="4472C4" w:themeColor="accent1"/>
+        </w:rPr>
+        <w:t xml:space="preserve">, </w:t>
+      </w:r>
+      <w:proofErr w:type="spellStart"/>
+      <w:r>
+        <w:rPr>
+          <w:b/>
+          <w:bCs/>
+          <w:color w:val="4472C4" w:themeColor="accent1"/>
+        </w:rPr>
+        <w:t>e.DepartmentID</w:t>
+      </w:r>
+      <w:proofErr w:type="spellEnd"/>
+    </w:p>
+    <w:p>
+      <w:pPr>
+        <w:ind w:left="1800"/>
+        <w:rPr>
+          <w:b/>
+          <w:bCs/>
+          <w:color w:val="4472C4" w:themeColor="accent1"/>
+        </w:rPr>
+      </w:pPr>
+      <w:r>
+        <w:rPr>
+          <w:b/>
+          <w:bCs/>
+          <w:color w:val="4472C4" w:themeColor="accent1"/>
+        </w:rPr>
+        <w:t>FROM Employees e</w:t>
+      </w:r>
+    </w:p>
+    <w:p>
+      <w:pPr>
+        <w:ind w:left="1800"/>
+        <w:rPr>
+          <w:b/>
+          <w:bCs/>
+          <w:color w:val="4472C4" w:themeColor="accent1"/>
+        </w:rPr>
+      </w:pPr>
+      <w:r>
+        <w:rPr>
+          <w:b/>
+          <w:bCs/>
+          <w:color w:val="4472C4" w:themeColor="accent1"/>
+        </w:rPr>
+        <w:t xml:space="preserve">LEFT JOIN Employees m ON </w:t>
+      </w:r>
+      <w:proofErr w:type="spellStart"/>
+      <w:proofErr w:type="gramStart"/>
+      <w:r>
+        <w:rPr>
+          <w:b/>
+          <w:bCs/>
+          <w:color w:val="4472C4" w:themeColor="accent1"/>
+        </w:rPr>
+        <w:t>e.ManagerID</w:t>
+      </w:r>
+      <w:proofErr w:type="spellEnd"/>
+      <w:proofErr w:type="gramEnd"/>
+      <w:r>
+        <w:rPr>
+          <w:b/>
+          <w:bCs/>
+          <w:color w:val="4472C4" w:themeColor="accent1"/>
+        </w:rPr>
+        <w:t xml:space="preserve"> = </w:t>
+      </w:r>
+      <w:proofErr w:type="spellStart"/>
+      <w:r>
+        <w:rPr>
+          <w:b/>
+          <w:bCs/>
+          <w:color w:val="4472C4" w:themeColor="accent1"/>
+        </w:rPr>
+        <w:t>m.EmployeeID</w:t>
+      </w:r>
+      <w:proofErr w:type="spellEnd"/>
+    </w:p>
+    <w:p>
+      <w:pPr>
+        <w:ind w:left="1800"/>
+        <w:rPr>
+          <w:b/>
+          <w:bCs/>
+          <w:color w:val="4472C4" w:themeColor="accent1"/>
+        </w:rPr>
+      </w:pPr>
+      <w:r>
+        <w:rPr>
+          <w:b/>
+          <w:bCs/>
+          <w:color w:val="4472C4" w:themeColor="accent1"/>
+        </w:rPr>
+        <w:t xml:space="preserve">WHERE </w:t>
+      </w:r>
+      <w:proofErr w:type="spellStart"/>
+      <w:proofErr w:type="gramStart"/>
+      <w:r>
+        <w:rPr>
+          <w:b/>
+          <w:bCs/>
+          <w:color w:val="4472C4" w:themeColor="accent1"/>
+        </w:rPr>
+        <w:t>e.ManagerID</w:t>
+      </w:r>
+      <w:proofErr w:type="spellEnd"/>
+      <w:proofErr w:type="gramEnd"/>
+      <w:r>
+        <w:rPr>
+          <w:b/>
+          <w:bCs/>
+          <w:color w:val="4472C4" w:themeColor="accent1"/>
+        </w:rPr>
+        <w:t xml:space="preserve"> IS NULL OR </w:t>
+      </w:r>
+      <w:proofErr w:type="spellStart"/>
+      <w:r>
+        <w:rPr>
+          <w:b/>
+          <w:bCs/>
+          <w:color w:val="4472C4" w:themeColor="accent1"/>
+        </w:rPr>
+        <w:t>m.EmployeeID</w:t>
+      </w:r>
+      <w:proofErr w:type="spellEnd"/>
+      <w:r>
+        <w:rPr>
+          <w:b/>
+          <w:bCs/>
+          <w:color w:val="4472C4" w:themeColor="accent1"/>
+        </w:rPr>
+        <w:t xml:space="preserve"> IS NULL;</w:t>
+      </w:r>
+    </w:p>
+    <w:p>
+      <w:pPr>
+        <w:pStyle w:val="ListParagraph"/>
+        <w:numPr>
+          <w:ilvl w:val="1"/>
+          <w:numId w:val="23"/>
+        </w:numPr>
+        <w:rPr>
+          <w:b/>
+          <w:bCs/>
+        </w:rPr>
+      </w:pPr>
+      <w:r>
+        <w:rPr>
+          <w:b/>
+          <w:bCs/>
+        </w:rPr>
+        <w:t>Write a Query to Find Customers with No Orders in the Last 6 Months</w:t>
+      </w:r>
+    </w:p>
+    <w:p>
+      <w:pPr>
+        <w:ind w:left="1800"/>
+        <w:rPr>
+          <w:b/>
+          <w:bCs/>
+          <w:color w:val="4472C4" w:themeColor="accent1"/>
+        </w:rPr>
+      </w:pPr>
+      <w:r>
+        <w:rPr>
+          <w:b/>
+          <w:bCs/>
+          <w:color w:val="4472C4" w:themeColor="accent1"/>
+        </w:rPr>
+        <w:t xml:space="preserve">SELECT </w:t>
+      </w:r>
+      <w:proofErr w:type="spellStart"/>
+      <w:proofErr w:type="gramStart"/>
+      <w:r>
+        <w:rPr>
+          <w:b/>
+          <w:bCs/>
+          <w:color w:val="4472C4" w:themeColor="accent1"/>
+        </w:rPr>
+        <w:t>c.CustomerID</w:t>
+      </w:r>
+      <w:proofErr w:type="spellEnd"/>
+      <w:proofErr w:type="gramEnd"/>
+      <w:r>
+        <w:rPr>
+          <w:b/>
+          <w:bCs/>
+          <w:color w:val="4472C4" w:themeColor="accent1"/>
+        </w:rPr>
+        <w:t xml:space="preserve">, </w:t>
+      </w:r>
+      <w:proofErr w:type="spellStart"/>
+      <w:r>
+        <w:rPr>
+          <w:b/>
+          <w:bCs/>
+          <w:color w:val="4472C4" w:themeColor="accent1"/>
+        </w:rPr>
+        <w:t>c.Name</w:t>
+      </w:r>
+      <w:proofErr w:type="spellEnd"/>
+    </w:p>
+    <w:p>
+      <w:pPr>
+        <w:ind w:left="1800"/>
+        <w:rPr>
+          <w:b/>
+          <w:bCs/>
+          <w:color w:val="4472C4" w:themeColor="accent1"/>
+        </w:rPr>
+      </w:pPr>
+      <w:r>
+        <w:rPr>
+          <w:b/>
+          <w:bCs/>
+          <w:color w:val="4472C4" w:themeColor="accent1"/>
+        </w:rPr>
+        <w:t>FROM Customers c</w:t>
+      </w:r>
+    </w:p>
+    <w:p>
+      <w:pPr>
+        <w:ind w:left="1800"/>
+        <w:rPr>
+          <w:b/>
+          <w:bCs/>
+          <w:color w:val="4472C4" w:themeColor="accent1"/>
+        </w:rPr>
+      </w:pPr>
+      <w:r>
+        <w:rPr>
+          <w:b/>
+          <w:bCs/>
+          <w:color w:val="4472C4" w:themeColor="accent1"/>
+        </w:rPr>
+        <w:t xml:space="preserve">LEFT JOIN Orders o ON </w:t>
+      </w:r>
+      <w:proofErr w:type="spellStart"/>
+      <w:proofErr w:type="gramStart"/>
+      <w:r>
+        <w:rPr>
+          <w:b/>
+          <w:bCs/>
+          <w:color w:val="4472C4" w:themeColor="accent1"/>
+        </w:rPr>
+        <w:t>c.CustomerID</w:t>
+      </w:r>
+      <w:proofErr w:type="spellEnd"/>
+      <w:proofErr w:type="gramEnd"/>
+      <w:r>
+        <w:rPr>
+          <w:b/>
+          <w:bCs/>
+          <w:color w:val="4472C4" w:themeColor="accent1"/>
+        </w:rPr>
+        <w:t xml:space="preserve"> = </w:t>
+      </w:r>
+      <w:proofErr w:type="spellStart"/>
+      <w:r>
+        <w:rPr>
+          <w:b/>
+          <w:bCs/>
+          <w:color w:val="4472C4" w:themeColor="accent1"/>
+        </w:rPr>
+        <w:t>o.CustomerID</w:t>
+      </w:r>
+      <w:proofErr w:type="spellEnd"/>
+      <w:r>
+        <w:rPr>
+          <w:b/>
+          <w:bCs/>
+          <w:color w:val="4472C4" w:themeColor="accent1"/>
+        </w:rPr>
+        <w:t xml:space="preserve"> AND </w:t>
+      </w:r>
+      <w:proofErr w:type="spellStart"/>
+      <w:r>
+        <w:rPr>
+          <w:b/>
+          <w:bCs/>
+          <w:color w:val="4472C4" w:themeColor="accent1"/>
+        </w:rPr>
+        <w:t>o.OrderDate</w:t>
+      </w:r>
+      <w:proofErr w:type="spellEnd"/>
+      <w:r>
+        <w:rPr>
+          <w:b/>
+          <w:bCs/>
+          <w:color w:val="4472C4" w:themeColor="accent1"/>
+        </w:rPr>
+        <w:t xml:space="preserve"> &gt;= DATEADD(MONTH, -6, GETDATE())</w:t>
+      </w:r>
+    </w:p>
+    <w:p>
+      <w:pPr>
+        <w:ind w:left="1800"/>
+        <w:rPr>
+          <w:b/>
+          <w:bCs/>
+          <w:color w:val="4472C4" w:themeColor="accent1"/>
+        </w:rPr>
+      </w:pPr>
+      <w:r>
+        <w:rPr>
+          <w:b/>
+          <w:bCs/>
+          <w:color w:val="4472C4" w:themeColor="accent1"/>
+        </w:rPr>
+        <w:t xml:space="preserve">WHERE </w:t>
+      </w:r>
+      <w:proofErr w:type="spellStart"/>
+      <w:proofErr w:type="gramStart"/>
+      <w:r>
+        <w:rPr>
+          <w:b/>
+          <w:bCs/>
+          <w:color w:val="4472C4" w:themeColor="accent1"/>
+        </w:rPr>
+        <w:t>o.OrderID</w:t>
+      </w:r>
+      <w:proofErr w:type="spellEnd"/>
+      <w:proofErr w:type="gramEnd"/>
+      <w:r>
+        <w:rPr>
+          <w:b/>
+          <w:bCs/>
+          <w:color w:val="4472C4" w:themeColor="accent1"/>
+        </w:rPr>
+        <w:t xml:space="preserve"> IS NULL;</w:t>
+      </w:r>
+    </w:p>
+    <w:p>
+      <w:pPr>
+        <w:ind w:left="1800"/>
+        <w:rPr>
+          <w:b/>
+          <w:bCs/>
+        </w:rPr>
+      </w:pPr>
+    </w:p>
+    <w:p>
+      <w:pPr>
+        <w:ind w:left="1800"/>
+        <w:rPr>
+          <w:b/>
+          <w:bCs/>
+        </w:rPr>
+      </w:pPr>
+      <w:r>
+        <w:rPr>
+          <w:b/>
+          <w:bCs/>
+        </w:rPr>
+        <w:t>Alternate Query Using NOT EXISTS:</w:t>
+      </w:r>
+    </w:p>
+    <w:p>
+      <w:pPr>
+        <w:ind w:left="1800"/>
+        <w:rPr>
+          <w:b/>
+          <w:bCs/>
+          <w:color w:val="4472C4" w:themeColor="accent1"/>
+        </w:rPr>
+      </w:pPr>
+      <w:r>
+        <w:rPr>
+          <w:b/>
+          <w:bCs/>
+          <w:color w:val="4472C4" w:themeColor="accent1"/>
+        </w:rPr>
+        <w:t xml:space="preserve">SELECT </w:t>
+      </w:r>
+      <w:proofErr w:type="spellStart"/>
+      <w:proofErr w:type="gramStart"/>
+      <w:r>
+        <w:rPr>
+          <w:b/>
+          <w:bCs/>
+          <w:color w:val="4472C4" w:themeColor="accent1"/>
+        </w:rPr>
+        <w:t>c.CustomerID</w:t>
+      </w:r>
+      <w:proofErr w:type="spellEnd"/>
+      <w:proofErr w:type="gramEnd"/>
+      <w:r>
+        <w:rPr>
+          <w:b/>
+          <w:bCs/>
+          <w:color w:val="4472C4" w:themeColor="accent1"/>
+        </w:rPr>
+        <w:t xml:space="preserve">, </w:t>
+      </w:r>
+      <w:proofErr w:type="spellStart"/>
+      <w:r>
+        <w:rPr>
+          <w:b/>
+          <w:bCs/>
+          <w:color w:val="4472C4" w:themeColor="accent1"/>
+        </w:rPr>
+        <w:t>c.Name</w:t>
+      </w:r>
+      <w:proofErr w:type="spellEnd"/>
+    </w:p>
+    <w:p>
+      <w:pPr>
+        <w:ind w:left="1800"/>
+        <w:rPr>
+          <w:b/>
+          <w:bCs/>
+          <w:color w:val="4472C4" w:themeColor="accent1"/>
+        </w:rPr>
+      </w:pPr>
+      <w:r>
+        <w:rPr>
+          <w:b/>
+          <w:bCs/>
+          <w:color w:val="4472C4" w:themeColor="accent1"/>
+        </w:rPr>
+        <w:t>FROM Customers c</w:t>
+      </w:r>
+    </w:p>
+    <w:p>
+      <w:pPr>
+        <w:ind w:left="1800"/>
+        <w:rPr>
+          <w:b/>
+          <w:bCs/>
+          <w:color w:val="4472C4" w:themeColor="accent1"/>
+        </w:rPr>
+      </w:pPr>
+      <w:r>
+        <w:rPr>
+          <w:b/>
+          <w:bCs/>
+          <w:color w:val="4472C4" w:themeColor="accent1"/>
+        </w:rPr>
+        <w:t>WHERE NOT EXISTS (</w:t>
+      </w:r>
+    </w:p>
+    <w:p>
+      <w:pPr>
+        <w:ind w:left="1800"/>
+        <w:rPr>
+          <w:b/>
+          <w:bCs/>
+          <w:color w:val="4472C4" w:themeColor="accent1"/>
+        </w:rPr>
+      </w:pPr>
+      <w:r>
+        <w:rPr>
+          <w:b/>
+          <w:bCs/>
+          <w:color w:val="4472C4" w:themeColor="accent1"/>
+        </w:rPr>
+        <w:t xml:space="preserve">    SELECT 1</w:t>
+      </w:r>
+    </w:p>
+    <w:p>
+      <w:pPr>
+        <w:ind w:left="1800"/>
+        <w:rPr>
+          <w:b/>
+          <w:bCs/>
+          <w:color w:val="4472C4" w:themeColor="accent1"/>
+        </w:rPr>
+      </w:pPr>
+      <w:r>
+        <w:rPr>
+          <w:b/>
+          <w:bCs/>
+          <w:color w:val="4472C4" w:themeColor="accent1"/>
+        </w:rPr>
+        <w:t xml:space="preserve">    FROM Orders o</w:t>
+      </w:r>
+    </w:p>
+    <w:p>
+      <w:pPr>
+        <w:ind w:left="1800"/>
+        <w:rPr>
+          <w:b/>
+          <w:bCs/>
+          <w:color w:val="4472C4" w:themeColor="accent1"/>
+        </w:rPr>
+      </w:pPr>
+      <w:r>
+        <w:rPr>
+          <w:b/>
+          <w:bCs/>
+          <w:color w:val="4472C4" w:themeColor="accent1"/>
+        </w:rPr>
+        <w:t xml:space="preserve">    WHERE </w:t>
+      </w:r>
+      <w:proofErr w:type="spellStart"/>
+      <w:proofErr w:type="gramStart"/>
+      <w:r>
+        <w:rPr>
+          <w:b/>
+          <w:bCs/>
+          <w:color w:val="4472C4" w:themeColor="accent1"/>
+        </w:rPr>
+        <w:t>c.CustomerID</w:t>
+      </w:r>
+      <w:proofErr w:type="spellEnd"/>
+      <w:proofErr w:type="gramEnd"/>
+      <w:r>
+        <w:rPr>
+          <w:b/>
+          <w:bCs/>
+          <w:color w:val="4472C4" w:themeColor="accent1"/>
+        </w:rPr>
+        <w:t xml:space="preserve"> = </w:t>
+      </w:r>
+      <w:proofErr w:type="spellStart"/>
+      <w:r>
+        <w:rPr>
+          <w:b/>
+          <w:bCs/>
+          <w:color w:val="4472C4" w:themeColor="accent1"/>
+        </w:rPr>
+        <w:t>o.CustomerID</w:t>
+      </w:r>
+      <w:proofErr w:type="spellEnd"/>
+      <w:r>
+        <w:rPr>
+          <w:b/>
+          <w:bCs/>
+          <w:color w:val="4472C4" w:themeColor="accent1"/>
+        </w:rPr>
+        <w:t xml:space="preserve"> AND </w:t>
+      </w:r>
+      <w:proofErr w:type="spellStart"/>
+      <w:r>
+        <w:rPr>
+          <w:b/>
+          <w:bCs/>
+          <w:color w:val="4472C4" w:themeColor="accent1"/>
+        </w:rPr>
+        <w:t>o.OrderDate</w:t>
+      </w:r>
+      <w:proofErr w:type="spellEnd"/>
+      <w:r>
+        <w:rPr>
+          <w:b/>
+          <w:bCs/>
+          <w:color w:val="4472C4" w:themeColor="accent1"/>
+        </w:rPr>
+        <w:t xml:space="preserve"> &gt;= DATEADD(MONTH, -6, GETDATE())</w:t>
+      </w:r>
+    </w:p>
+    <w:p>
+      <w:pPr>
+        <w:ind w:left="1800"/>
+        <w:rPr>
+          <w:b/>
+          <w:bCs/>
+          <w:color w:val="4472C4" w:themeColor="accent1"/>
+        </w:rPr>
+      </w:pPr>
+      <w:r>
+        <w:rPr>
+          <w:b/>
+          <w:bCs/>
+          <w:color w:val="4472C4" w:themeColor="accent1"/>
+        </w:rPr>
+        <w:t>);</w:t>
+      </w:r>
+    </w:p>
+    <w:p>
+      <w:pPr>
+        <w:rPr>
+          <w:b/>
+          <w:bCs/>
+        </w:rPr>
+      </w:pPr>
+    </w:p>
     <w:sectPr>
       <w:pgSz w:w="11906" w:h="16838"/>
       <w:pgMar w:top="1440" w:right="1440" w:bottom="1440" w:left="1440" w:header="708" w:footer="708" w:gutter="0"/>
@@ -6081,6 +8963,119 @@
     </w:lvl>
   </w:abstractNum>
   <w:abstractNum w:abstractNumId="1" w15:restartNumberingAfterBreak="0">
+    <w:nsid w:val="0AF16D52"/>
+    <w:multiLevelType w:val="multilevel"/>
+    <w:tmpl w:val="60E22D1A"/>
+    <w:lvl w:ilvl="0">
+      <w:start w:val="1"/>
+      <w:numFmt w:val="decimal"/>
+      <w:lvlText w:val="%1."/>
+      <w:lvlJc w:val="left"/>
+      <w:pPr>
+        <w:tabs>
+          <w:tab w:val="num" w:pos="720"/>
+        </w:tabs>
+        <w:ind w:left="720" w:hanging="360"/>
+      </w:pPr>
+    </w:lvl>
+    <w:lvl w:ilvl="1">
+      <w:start w:val="1"/>
+      <w:numFmt w:val="decimal"/>
+      <w:lvlText w:val="%2."/>
+      <w:lvlJc w:val="left"/>
+      <w:pPr>
+        <w:tabs>
+          <w:tab w:val="num" w:pos="1440"/>
+        </w:tabs>
+        <w:ind w:left="1440" w:hanging="360"/>
+      </w:pPr>
+    </w:lvl>
+    <w:lvl w:ilvl="2">
+      <w:start w:val="1"/>
+      <w:numFmt w:val="decimal"/>
+      <w:lvlText w:val="%3."/>
+      <w:lvlJc w:val="left"/>
+      <w:pPr>
+        <w:tabs>
+          <w:tab w:val="num" w:pos="2160"/>
+        </w:tabs>
+        <w:ind w:left="2160" w:hanging="360"/>
+      </w:pPr>
+    </w:lvl>
+    <w:lvl w:ilvl="3">
+      <w:start w:val="1"/>
+      <w:numFmt w:val="decimal"/>
+      <w:lvlText w:val="%4."/>
+      <w:lvlJc w:val="left"/>
+      <w:pPr>
+        <w:tabs>
+          <w:tab w:val="num" w:pos="2880"/>
+        </w:tabs>
+        <w:ind w:left="2880" w:hanging="360"/>
+      </w:pPr>
+    </w:lvl>
+    <w:lvl w:ilvl="4" w:tentative="1">
+      <w:start w:val="1"/>
+      <w:numFmt w:val="decimal"/>
+      <w:lvlText w:val="%5."/>
+      <w:lvlJc w:val="left"/>
+      <w:pPr>
+        <w:tabs>
+          <w:tab w:val="num" w:pos="3600"/>
+        </w:tabs>
+        <w:ind w:left="3600" w:hanging="360"/>
+      </w:pPr>
+    </w:lvl>
+    <w:lvl w:ilvl="5" w:tentative="1">
+      <w:start w:val="1"/>
+      <w:numFmt w:val="decimal"/>
+      <w:lvlText w:val="%6."/>
+      <w:lvlJc w:val="left"/>
+      <w:pPr>
+        <w:tabs>
+          <w:tab w:val="num" w:pos="4320"/>
+        </w:tabs>
+        <w:ind w:left="4320" w:hanging="360"/>
+      </w:pPr>
+    </w:lvl>
+    <w:lvl w:ilvl="6" w:tentative="1">
+      <w:start w:val="1"/>
+      <w:numFmt w:val="decimal"/>
+      <w:lvlText w:val="%7."/>
+      <w:lvlJc w:val="left"/>
+      <w:pPr>
+        <w:tabs>
+          <w:tab w:val="num" w:pos="5040"/>
+        </w:tabs>
+        <w:ind w:left="5040" w:hanging="360"/>
+      </w:pPr>
+    </w:lvl>
+    <w:lvl w:ilvl="7" w:tentative="1">
+      <w:start w:val="1"/>
+      <w:numFmt w:val="decimal"/>
+      <w:lvlText w:val="%8."/>
+      <w:lvlJc w:val="left"/>
+      <w:pPr>
+        <w:tabs>
+          <w:tab w:val="num" w:pos="5760"/>
+        </w:tabs>
+        <w:ind w:left="5760" w:hanging="360"/>
+      </w:pPr>
+    </w:lvl>
+    <w:lvl w:ilvl="8" w:tentative="1">
+      <w:start w:val="1"/>
+      <w:numFmt w:val="decimal"/>
+      <w:lvlText w:val="%9."/>
+      <w:lvlJc w:val="left"/>
+      <w:pPr>
+        <w:tabs>
+          <w:tab w:val="num" w:pos="6480"/>
+        </w:tabs>
+        <w:ind w:left="6480" w:hanging="360"/>
+      </w:pPr>
+    </w:lvl>
+  </w:abstractNum>
+  <w:abstractNum w:abstractNumId="2" w15:restartNumberingAfterBreak="0">
     <w:nsid w:val="10D15DA8"/>
     <w:multiLevelType w:val="multilevel"/>
     <w:tmpl w:val="713C69BA"/>
@@ -6193,7 +9188,7 @@
       </w:pPr>
     </w:lvl>
   </w:abstractNum>
-  <w:abstractNum w:abstractNumId="2" w15:restartNumberingAfterBreak="0">
+  <w:abstractNum w:abstractNumId="3" w15:restartNumberingAfterBreak="0">
     <w:nsid w:val="1B362171"/>
     <w:multiLevelType w:val="multilevel"/>
     <w:tmpl w:val="40268126"/>
@@ -6342,7 +9337,7 @@
       </w:rPr>
     </w:lvl>
   </w:abstractNum>
-  <w:abstractNum w:abstractNumId="3" w15:restartNumberingAfterBreak="0">
+  <w:abstractNum w:abstractNumId="4" w15:restartNumberingAfterBreak="0">
     <w:nsid w:val="1BAC3E5A"/>
     <w:multiLevelType w:val="hybridMultilevel"/>
     <w:tmpl w:val="6E320A4C"/>
@@ -6455,7 +9450,305 @@
       </w:rPr>
     </w:lvl>
   </w:abstractNum>
-  <w:abstractNum w:abstractNumId="4" w15:restartNumberingAfterBreak="0">
+  <w:abstractNum w:abstractNumId="5" w15:restartNumberingAfterBreak="0">
+    <w:nsid w:val="1C9405E9"/>
+    <w:multiLevelType w:val="multilevel"/>
+    <w:tmpl w:val="B8D8E188"/>
+    <w:lvl w:ilvl="0">
+      <w:start w:val="1"/>
+      <w:numFmt w:val="bullet"/>
+      <w:lvlText w:val=""/>
+      <w:lvlJc w:val="left"/>
+      <w:pPr>
+        <w:tabs>
+          <w:tab w:val="num" w:pos="720"/>
+        </w:tabs>
+        <w:ind w:left="720" w:hanging="360"/>
+      </w:pPr>
+      <w:rPr>
+        <w:rFonts w:ascii="Symbol" w:hAnsi="Symbol" w:hint="default"/>
+        <w:sz w:val="20"/>
+      </w:rPr>
+    </w:lvl>
+    <w:lvl w:ilvl="1">
+      <w:start w:val="1"/>
+      <w:numFmt w:val="bullet"/>
+      <w:lvlText w:val="o"/>
+      <w:lvlJc w:val="left"/>
+      <w:pPr>
+        <w:tabs>
+          <w:tab w:val="num" w:pos="1440"/>
+        </w:tabs>
+        <w:ind w:left="1440" w:hanging="360"/>
+      </w:pPr>
+      <w:rPr>
+        <w:rFonts w:ascii="Courier New" w:hAnsi="Courier New" w:hint="default"/>
+        <w:sz w:val="20"/>
+      </w:rPr>
+    </w:lvl>
+    <w:lvl w:ilvl="2" w:tentative="1">
+      <w:start w:val="1"/>
+      <w:numFmt w:val="bullet"/>
+      <w:lvlText w:val=""/>
+      <w:lvlJc w:val="left"/>
+      <w:pPr>
+        <w:tabs>
+          <w:tab w:val="num" w:pos="2160"/>
+        </w:tabs>
+        <w:ind w:left="2160" w:hanging="360"/>
+      </w:pPr>
+      <w:rPr>
+        <w:rFonts w:ascii="Wingdings" w:hAnsi="Wingdings" w:hint="default"/>
+        <w:sz w:val="20"/>
+      </w:rPr>
+    </w:lvl>
+    <w:lvl w:ilvl="3" w:tentative="1">
+      <w:start w:val="1"/>
+      <w:numFmt w:val="bullet"/>
+      <w:lvlText w:val=""/>
+      <w:lvlJc w:val="left"/>
+      <w:pPr>
+        <w:tabs>
+          <w:tab w:val="num" w:pos="2880"/>
+        </w:tabs>
+        <w:ind w:left="2880" w:hanging="360"/>
+      </w:pPr>
+      <w:rPr>
+        <w:rFonts w:ascii="Wingdings" w:hAnsi="Wingdings" w:hint="default"/>
+        <w:sz w:val="20"/>
+      </w:rPr>
+    </w:lvl>
+    <w:lvl w:ilvl="4" w:tentative="1">
+      <w:start w:val="1"/>
+      <w:numFmt w:val="bullet"/>
+      <w:lvlText w:val=""/>
+      <w:lvlJc w:val="left"/>
+      <w:pPr>
+        <w:tabs>
+          <w:tab w:val="num" w:pos="3600"/>
+        </w:tabs>
+        <w:ind w:left="3600" w:hanging="360"/>
+      </w:pPr>
+      <w:rPr>
+        <w:rFonts w:ascii="Wingdings" w:hAnsi="Wingdings" w:hint="default"/>
+        <w:sz w:val="20"/>
+      </w:rPr>
+    </w:lvl>
+    <w:lvl w:ilvl="5" w:tentative="1">
+      <w:start w:val="1"/>
+      <w:numFmt w:val="bullet"/>
+      <w:lvlText w:val=""/>
+      <w:lvlJc w:val="left"/>
+      <w:pPr>
+        <w:tabs>
+          <w:tab w:val="num" w:pos="4320"/>
+        </w:tabs>
+        <w:ind w:left="4320" w:hanging="360"/>
+      </w:pPr>
+      <w:rPr>
+        <w:rFonts w:ascii="Wingdings" w:hAnsi="Wingdings" w:hint="default"/>
+        <w:sz w:val="20"/>
+      </w:rPr>
+    </w:lvl>
+    <w:lvl w:ilvl="6" w:tentative="1">
+      <w:start w:val="1"/>
+      <w:numFmt w:val="bullet"/>
+      <w:lvlText w:val=""/>
+      <w:lvlJc w:val="left"/>
+      <w:pPr>
+        <w:tabs>
+          <w:tab w:val="num" w:pos="5040"/>
+        </w:tabs>
+        <w:ind w:left="5040" w:hanging="360"/>
+      </w:pPr>
+      <w:rPr>
+        <w:rFonts w:ascii="Wingdings" w:hAnsi="Wingdings" w:hint="default"/>
+        <w:sz w:val="20"/>
+      </w:rPr>
+    </w:lvl>
+    <w:lvl w:ilvl="7" w:tentative="1">
+      <w:start w:val="1"/>
+      <w:numFmt w:val="bullet"/>
+      <w:lvlText w:val=""/>
+      <w:lvlJc w:val="left"/>
+      <w:pPr>
+        <w:tabs>
+          <w:tab w:val="num" w:pos="5760"/>
+        </w:tabs>
+        <w:ind w:left="5760" w:hanging="360"/>
+      </w:pPr>
+      <w:rPr>
+        <w:rFonts w:ascii="Wingdings" w:hAnsi="Wingdings" w:hint="default"/>
+        <w:sz w:val="20"/>
+      </w:rPr>
+    </w:lvl>
+    <w:lvl w:ilvl="8" w:tentative="1">
+      <w:start w:val="1"/>
+      <w:numFmt w:val="bullet"/>
+      <w:lvlText w:val=""/>
+      <w:lvlJc w:val="left"/>
+      <w:pPr>
+        <w:tabs>
+          <w:tab w:val="num" w:pos="6480"/>
+        </w:tabs>
+        <w:ind w:left="6480" w:hanging="360"/>
+      </w:pPr>
+      <w:rPr>
+        <w:rFonts w:ascii="Wingdings" w:hAnsi="Wingdings" w:hint="default"/>
+        <w:sz w:val="20"/>
+      </w:rPr>
+    </w:lvl>
+  </w:abstractNum>
+  <w:abstractNum w:abstractNumId="6" w15:restartNumberingAfterBreak="0">
+    <w:nsid w:val="1CB87C6D"/>
+    <w:multiLevelType w:val="multilevel"/>
+    <w:tmpl w:val="575AA024"/>
+    <w:lvl w:ilvl="0">
+      <w:start w:val="1"/>
+      <w:numFmt w:val="bullet"/>
+      <w:lvlText w:val=""/>
+      <w:lvlJc w:val="left"/>
+      <w:pPr>
+        <w:tabs>
+          <w:tab w:val="num" w:pos="720"/>
+        </w:tabs>
+        <w:ind w:left="720" w:hanging="360"/>
+      </w:pPr>
+      <w:rPr>
+        <w:rFonts w:ascii="Symbol" w:hAnsi="Symbol" w:hint="default"/>
+        <w:sz w:val="20"/>
+      </w:rPr>
+    </w:lvl>
+    <w:lvl w:ilvl="1" w:tentative="1">
+      <w:start w:val="1"/>
+      <w:numFmt w:val="bullet"/>
+      <w:lvlText w:val="o"/>
+      <w:lvlJc w:val="left"/>
+      <w:pPr>
+        <w:tabs>
+          <w:tab w:val="num" w:pos="1440"/>
+        </w:tabs>
+        <w:ind w:left="1440" w:hanging="360"/>
+      </w:pPr>
+      <w:rPr>
+        <w:rFonts w:ascii="Courier New" w:hAnsi="Courier New" w:hint="default"/>
+        <w:sz w:val="20"/>
+      </w:rPr>
+    </w:lvl>
+    <w:lvl w:ilvl="2" w:tentative="1">
+      <w:start w:val="1"/>
+      <w:numFmt w:val="bullet"/>
+      <w:lvlText w:val=""/>
+      <w:lvlJc w:val="left"/>
+      <w:pPr>
+        <w:tabs>
+          <w:tab w:val="num" w:pos="2160"/>
+        </w:tabs>
+        <w:ind w:left="2160" w:hanging="360"/>
+      </w:pPr>
+      <w:rPr>
+        <w:rFonts w:ascii="Wingdings" w:hAnsi="Wingdings" w:hint="default"/>
+        <w:sz w:val="20"/>
+      </w:rPr>
+    </w:lvl>
+    <w:lvl w:ilvl="3" w:tentative="1">
+      <w:start w:val="1"/>
+      <w:numFmt w:val="bullet"/>
+      <w:lvlText w:val=""/>
+      <w:lvlJc w:val="left"/>
+      <w:pPr>
+        <w:tabs>
+          <w:tab w:val="num" w:pos="2880"/>
+        </w:tabs>
+        <w:ind w:left="2880" w:hanging="360"/>
+      </w:pPr>
+      <w:rPr>
+        <w:rFonts w:ascii="Wingdings" w:hAnsi="Wingdings" w:hint="default"/>
+        <w:sz w:val="20"/>
+      </w:rPr>
+    </w:lvl>
+    <w:lvl w:ilvl="4" w:tentative="1">
+      <w:start w:val="1"/>
+      <w:numFmt w:val="bullet"/>
+      <w:lvlText w:val=""/>
+      <w:lvlJc w:val="left"/>
+      <w:pPr>
+        <w:tabs>
+          <w:tab w:val="num" w:pos="3600"/>
+        </w:tabs>
+        <w:ind w:left="3600" w:hanging="360"/>
+      </w:pPr>
+      <w:rPr>
+        <w:rFonts w:ascii="Wingdings" w:hAnsi="Wingdings" w:hint="default"/>
+        <w:sz w:val="20"/>
+      </w:rPr>
+    </w:lvl>
+    <w:lvl w:ilvl="5" w:tentative="1">
+      <w:start w:val="1"/>
+      <w:numFmt w:val="bullet"/>
+      <w:lvlText w:val=""/>
+      <w:lvlJc w:val="left"/>
+      <w:pPr>
+        <w:tabs>
+          <w:tab w:val="num" w:pos="4320"/>
+        </w:tabs>
+        <w:ind w:left="4320" w:hanging="360"/>
+      </w:pPr>
+      <w:rPr>
+        <w:rFonts w:ascii="Wingdings" w:hAnsi="Wingdings" w:hint="default"/>
+        <w:sz w:val="20"/>
+      </w:rPr>
+    </w:lvl>
+    <w:lvl w:ilvl="6" w:tentative="1">
+      <w:start w:val="1"/>
+      <w:numFmt w:val="bullet"/>
+      <w:lvlText w:val=""/>
+      <w:lvlJc w:val="left"/>
+      <w:pPr>
+        <w:tabs>
+          <w:tab w:val="num" w:pos="5040"/>
+        </w:tabs>
+        <w:ind w:left="5040" w:hanging="360"/>
+      </w:pPr>
+      <w:rPr>
+        <w:rFonts w:ascii="Wingdings" w:hAnsi="Wingdings" w:hint="default"/>
+        <w:sz w:val="20"/>
+      </w:rPr>
+    </w:lvl>
+    <w:lvl w:ilvl="7" w:tentative="1">
+      <w:start w:val="1"/>
+      <w:numFmt w:val="bullet"/>
+      <w:lvlText w:val=""/>
+      <w:lvlJc w:val="left"/>
+      <w:pPr>
+        <w:tabs>
+          <w:tab w:val="num" w:pos="5760"/>
+        </w:tabs>
+        <w:ind w:left="5760" w:hanging="360"/>
+      </w:pPr>
+      <w:rPr>
+        <w:rFonts w:ascii="Wingdings" w:hAnsi="Wingdings" w:hint="default"/>
+        <w:sz w:val="20"/>
+      </w:rPr>
+    </w:lvl>
+    <w:lvl w:ilvl="8" w:tentative="1">
+      <w:start w:val="1"/>
+      <w:numFmt w:val="bullet"/>
+      <w:lvlText w:val=""/>
+      <w:lvlJc w:val="left"/>
+      <w:pPr>
+        <w:tabs>
+          <w:tab w:val="num" w:pos="6480"/>
+        </w:tabs>
+        <w:ind w:left="6480" w:hanging="360"/>
+      </w:pPr>
+      <w:rPr>
+        <w:rFonts w:ascii="Wingdings" w:hAnsi="Wingdings" w:hint="default"/>
+        <w:sz w:val="20"/>
+      </w:rPr>
+    </w:lvl>
+  </w:abstractNum>
+  <w:abstractNum w:abstractNumId="7" w15:restartNumberingAfterBreak="0">
     <w:nsid w:val="1CEA6259"/>
     <w:multiLevelType w:val="multilevel"/>
     <w:tmpl w:val="6DFE060A"/>
@@ -6604,7 +9897,7 @@
       </w:rPr>
     </w:lvl>
   </w:abstractNum>
-  <w:abstractNum w:abstractNumId="5" w15:restartNumberingAfterBreak="0">
+  <w:abstractNum w:abstractNumId="8" w15:restartNumberingAfterBreak="0">
     <w:nsid w:val="1FAB100D"/>
     <w:multiLevelType w:val="multilevel"/>
     <w:tmpl w:val="E418EB52"/>
@@ -6753,7 +10046,156 @@
       </w:rPr>
     </w:lvl>
   </w:abstractNum>
-  <w:abstractNum w:abstractNumId="6" w15:restartNumberingAfterBreak="0">
+  <w:abstractNum w:abstractNumId="9" w15:restartNumberingAfterBreak="0">
+    <w:nsid w:val="2C503669"/>
+    <w:multiLevelType w:val="multilevel"/>
+    <w:tmpl w:val="208CDCE6"/>
+    <w:lvl w:ilvl="0">
+      <w:start w:val="1"/>
+      <w:numFmt w:val="bullet"/>
+      <w:lvlText w:val=""/>
+      <w:lvlJc w:val="left"/>
+      <w:pPr>
+        <w:tabs>
+          <w:tab w:val="num" w:pos="720"/>
+        </w:tabs>
+        <w:ind w:left="720" w:hanging="360"/>
+      </w:pPr>
+      <w:rPr>
+        <w:rFonts w:ascii="Symbol" w:hAnsi="Symbol" w:hint="default"/>
+        <w:sz w:val="20"/>
+      </w:rPr>
+    </w:lvl>
+    <w:lvl w:ilvl="1">
+      <w:start w:val="1"/>
+      <w:numFmt w:val="bullet"/>
+      <w:lvlText w:val="o"/>
+      <w:lvlJc w:val="left"/>
+      <w:pPr>
+        <w:tabs>
+          <w:tab w:val="num" w:pos="1440"/>
+        </w:tabs>
+        <w:ind w:left="1440" w:hanging="360"/>
+      </w:pPr>
+      <w:rPr>
+        <w:rFonts w:ascii="Courier New" w:hAnsi="Courier New" w:hint="default"/>
+        <w:sz w:val="20"/>
+      </w:rPr>
+    </w:lvl>
+    <w:lvl w:ilvl="2" w:tentative="1">
+      <w:start w:val="1"/>
+      <w:numFmt w:val="bullet"/>
+      <w:lvlText w:val=""/>
+      <w:lvlJc w:val="left"/>
+      <w:pPr>
+        <w:tabs>
+          <w:tab w:val="num" w:pos="2160"/>
+        </w:tabs>
+        <w:ind w:left="2160" w:hanging="360"/>
+      </w:pPr>
+      <w:rPr>
+        <w:rFonts w:ascii="Wingdings" w:hAnsi="Wingdings" w:hint="default"/>
+        <w:sz w:val="20"/>
+      </w:rPr>
+    </w:lvl>
+    <w:lvl w:ilvl="3" w:tentative="1">
+      <w:start w:val="1"/>
+      <w:numFmt w:val="bullet"/>
+      <w:lvlText w:val=""/>
+      <w:lvlJc w:val="left"/>
+      <w:pPr>
+        <w:tabs>
+          <w:tab w:val="num" w:pos="2880"/>
+        </w:tabs>
+        <w:ind w:left="2880" w:hanging="360"/>
+      </w:pPr>
+      <w:rPr>
+        <w:rFonts w:ascii="Wingdings" w:hAnsi="Wingdings" w:hint="default"/>
+        <w:sz w:val="20"/>
+      </w:rPr>
+    </w:lvl>
+    <w:lvl w:ilvl="4" w:tentative="1">
+      <w:start w:val="1"/>
+      <w:numFmt w:val="bullet"/>
+      <w:lvlText w:val=""/>
+      <w:lvlJc w:val="left"/>
+      <w:pPr>
+        <w:tabs>
+          <w:tab w:val="num" w:pos="3600"/>
+        </w:tabs>
+        <w:ind w:left="3600" w:hanging="360"/>
+      </w:pPr>
+      <w:rPr>
+        <w:rFonts w:ascii="Wingdings" w:hAnsi="Wingdings" w:hint="default"/>
+        <w:sz w:val="20"/>
+      </w:rPr>
+    </w:lvl>
+    <w:lvl w:ilvl="5" w:tentative="1">
+      <w:start w:val="1"/>
+      <w:numFmt w:val="bullet"/>
+      <w:lvlText w:val=""/>
+      <w:lvlJc w:val="left"/>
+      <w:pPr>
+        <w:tabs>
+          <w:tab w:val="num" w:pos="4320"/>
+        </w:tabs>
+        <w:ind w:left="4320" w:hanging="360"/>
+      </w:pPr>
+      <w:rPr>
+        <w:rFonts w:ascii="Wingdings" w:hAnsi="Wingdings" w:hint="default"/>
+        <w:sz w:val="20"/>
+      </w:rPr>
+    </w:lvl>
+    <w:lvl w:ilvl="6" w:tentative="1">
+      <w:start w:val="1"/>
+      <w:numFmt w:val="bullet"/>
+      <w:lvlText w:val=""/>
+      <w:lvlJc w:val="left"/>
+      <w:pPr>
+        <w:tabs>
+          <w:tab w:val="num" w:pos="5040"/>
+        </w:tabs>
+        <w:ind w:left="5040" w:hanging="360"/>
+      </w:pPr>
+      <w:rPr>
+        <w:rFonts w:ascii="Wingdings" w:hAnsi="Wingdings" w:hint="default"/>
+        <w:sz w:val="20"/>
+      </w:rPr>
+    </w:lvl>
+    <w:lvl w:ilvl="7" w:tentative="1">
+      <w:start w:val="1"/>
+      <w:numFmt w:val="bullet"/>
+      <w:lvlText w:val=""/>
+      <w:lvlJc w:val="left"/>
+      <w:pPr>
+        <w:tabs>
+          <w:tab w:val="num" w:pos="5760"/>
+        </w:tabs>
+        <w:ind w:left="5760" w:hanging="360"/>
+      </w:pPr>
+      <w:rPr>
+        <w:rFonts w:ascii="Wingdings" w:hAnsi="Wingdings" w:hint="default"/>
+        <w:sz w:val="20"/>
+      </w:rPr>
+    </w:lvl>
+    <w:lvl w:ilvl="8" w:tentative="1">
+      <w:start w:val="1"/>
+      <w:numFmt w:val="bullet"/>
+      <w:lvlText w:val=""/>
+      <w:lvlJc w:val="left"/>
+      <w:pPr>
+        <w:tabs>
+          <w:tab w:val="num" w:pos="6480"/>
+        </w:tabs>
+        <w:ind w:left="6480" w:hanging="360"/>
+      </w:pPr>
+      <w:rPr>
+        <w:rFonts w:ascii="Wingdings" w:hAnsi="Wingdings" w:hint="default"/>
+        <w:sz w:val="20"/>
+      </w:rPr>
+    </w:lvl>
+  </w:abstractNum>
+  <w:abstractNum w:abstractNumId="10" w15:restartNumberingAfterBreak="0">
     <w:nsid w:val="2C96340E"/>
     <w:multiLevelType w:val="multilevel"/>
     <w:tmpl w:val="6AD4A3A0"/>
@@ -6870,7 +10312,7 @@
       </w:pPr>
     </w:lvl>
   </w:abstractNum>
-  <w:abstractNum w:abstractNumId="7" w15:restartNumberingAfterBreak="0">
+  <w:abstractNum w:abstractNumId="11" w15:restartNumberingAfterBreak="0">
     <w:nsid w:val="2D804E46"/>
     <w:multiLevelType w:val="multilevel"/>
     <w:tmpl w:val="26E21C74"/>
@@ -7019,7 +10461,156 @@
       </w:rPr>
     </w:lvl>
   </w:abstractNum>
-  <w:abstractNum w:abstractNumId="8" w15:restartNumberingAfterBreak="0">
+  <w:abstractNum w:abstractNumId="12" w15:restartNumberingAfterBreak="0">
+    <w:nsid w:val="35720F7D"/>
+    <w:multiLevelType w:val="multilevel"/>
+    <w:tmpl w:val="CB9A6FAC"/>
+    <w:lvl w:ilvl="0">
+      <w:start w:val="1"/>
+      <w:numFmt w:val="bullet"/>
+      <w:lvlText w:val=""/>
+      <w:lvlJc w:val="left"/>
+      <w:pPr>
+        <w:tabs>
+          <w:tab w:val="num" w:pos="720"/>
+        </w:tabs>
+        <w:ind w:left="720" w:hanging="360"/>
+      </w:pPr>
+      <w:rPr>
+        <w:rFonts w:ascii="Symbol" w:hAnsi="Symbol" w:hint="default"/>
+        <w:sz w:val="20"/>
+      </w:rPr>
+    </w:lvl>
+    <w:lvl w:ilvl="1" w:tentative="1">
+      <w:start w:val="1"/>
+      <w:numFmt w:val="bullet"/>
+      <w:lvlText w:val="o"/>
+      <w:lvlJc w:val="left"/>
+      <w:pPr>
+        <w:tabs>
+          <w:tab w:val="num" w:pos="1440"/>
+        </w:tabs>
+        <w:ind w:left="1440" w:hanging="360"/>
+      </w:pPr>
+      <w:rPr>
+        <w:rFonts w:ascii="Courier New" w:hAnsi="Courier New" w:hint="default"/>
+        <w:sz w:val="20"/>
+      </w:rPr>
+    </w:lvl>
+    <w:lvl w:ilvl="2" w:tentative="1">
+      <w:start w:val="1"/>
+      <w:numFmt w:val="bullet"/>
+      <w:lvlText w:val=""/>
+      <w:lvlJc w:val="left"/>
+      <w:pPr>
+        <w:tabs>
+          <w:tab w:val="num" w:pos="2160"/>
+        </w:tabs>
+        <w:ind w:left="2160" w:hanging="360"/>
+      </w:pPr>
+      <w:rPr>
+        <w:rFonts w:ascii="Wingdings" w:hAnsi="Wingdings" w:hint="default"/>
+        <w:sz w:val="20"/>
+      </w:rPr>
+    </w:lvl>
+    <w:lvl w:ilvl="3" w:tentative="1">
+      <w:start w:val="1"/>
+      <w:numFmt w:val="bullet"/>
+      <w:lvlText w:val=""/>
+      <w:lvlJc w:val="left"/>
+      <w:pPr>
+        <w:tabs>
+          <w:tab w:val="num" w:pos="2880"/>
+        </w:tabs>
+        <w:ind w:left="2880" w:hanging="360"/>
+      </w:pPr>
+      <w:rPr>
+        <w:rFonts w:ascii="Wingdings" w:hAnsi="Wingdings" w:hint="default"/>
+        <w:sz w:val="20"/>
+      </w:rPr>
+    </w:lvl>
+    <w:lvl w:ilvl="4" w:tentative="1">
+      <w:start w:val="1"/>
+      <w:numFmt w:val="bullet"/>
+      <w:lvlText w:val=""/>
+      <w:lvlJc w:val="left"/>
+      <w:pPr>
+        <w:tabs>
+          <w:tab w:val="num" w:pos="3600"/>
+        </w:tabs>
+        <w:ind w:left="3600" w:hanging="360"/>
+      </w:pPr>
+      <w:rPr>
+        <w:rFonts w:ascii="Wingdings" w:hAnsi="Wingdings" w:hint="default"/>
+        <w:sz w:val="20"/>
+      </w:rPr>
+    </w:lvl>
+    <w:lvl w:ilvl="5" w:tentative="1">
+      <w:start w:val="1"/>
+      <w:numFmt w:val="bullet"/>
+      <w:lvlText w:val=""/>
+      <w:lvlJc w:val="left"/>
+      <w:pPr>
+        <w:tabs>
+          <w:tab w:val="num" w:pos="4320"/>
+        </w:tabs>
+        <w:ind w:left="4320" w:hanging="360"/>
+      </w:pPr>
+      <w:rPr>
+        <w:rFonts w:ascii="Wingdings" w:hAnsi="Wingdings" w:hint="default"/>
+        <w:sz w:val="20"/>
+      </w:rPr>
+    </w:lvl>
+    <w:lvl w:ilvl="6" w:tentative="1">
+      <w:start w:val="1"/>
+      <w:numFmt w:val="bullet"/>
+      <w:lvlText w:val=""/>
+      <w:lvlJc w:val="left"/>
+      <w:pPr>
+        <w:tabs>
+          <w:tab w:val="num" w:pos="5040"/>
+        </w:tabs>
+        <w:ind w:left="5040" w:hanging="360"/>
+      </w:pPr>
+      <w:rPr>
+        <w:rFonts w:ascii="Wingdings" w:hAnsi="Wingdings" w:hint="default"/>
+        <w:sz w:val="20"/>
+      </w:rPr>
+    </w:lvl>
+    <w:lvl w:ilvl="7" w:tentative="1">
+      <w:start w:val="1"/>
+      <w:numFmt w:val="bullet"/>
+      <w:lvlText w:val=""/>
+      <w:lvlJc w:val="left"/>
+      <w:pPr>
+        <w:tabs>
+          <w:tab w:val="num" w:pos="5760"/>
+        </w:tabs>
+        <w:ind w:left="5760" w:hanging="360"/>
+      </w:pPr>
+      <w:rPr>
+        <w:rFonts w:ascii="Wingdings" w:hAnsi="Wingdings" w:hint="default"/>
+        <w:sz w:val="20"/>
+      </w:rPr>
+    </w:lvl>
+    <w:lvl w:ilvl="8" w:tentative="1">
+      <w:start w:val="1"/>
+      <w:numFmt w:val="bullet"/>
+      <w:lvlText w:val=""/>
+      <w:lvlJc w:val="left"/>
+      <w:pPr>
+        <w:tabs>
+          <w:tab w:val="num" w:pos="6480"/>
+        </w:tabs>
+        <w:ind w:left="6480" w:hanging="360"/>
+      </w:pPr>
+      <w:rPr>
+        <w:rFonts w:ascii="Wingdings" w:hAnsi="Wingdings" w:hint="default"/>
+        <w:sz w:val="20"/>
+      </w:rPr>
+    </w:lvl>
+  </w:abstractNum>
+  <w:abstractNum w:abstractNumId="13" w15:restartNumberingAfterBreak="0">
     <w:nsid w:val="380D0C54"/>
     <w:multiLevelType w:val="multilevel"/>
     <w:tmpl w:val="29EE0EEA"/>
@@ -7168,7 +10759,7 @@
       </w:rPr>
     </w:lvl>
   </w:abstractNum>
-  <w:abstractNum w:abstractNumId="9" w15:restartNumberingAfterBreak="0">
+  <w:abstractNum w:abstractNumId="14" w15:restartNumberingAfterBreak="0">
     <w:nsid w:val="40A53D1A"/>
     <w:multiLevelType w:val="multilevel"/>
     <w:tmpl w:val="9A72AF7A"/>
@@ -7281,7 +10872,7 @@
       </w:pPr>
     </w:lvl>
   </w:abstractNum>
-  <w:abstractNum w:abstractNumId="10" w15:restartNumberingAfterBreak="0">
+  <w:abstractNum w:abstractNumId="15" w15:restartNumberingAfterBreak="0">
     <w:nsid w:val="4101024B"/>
     <w:multiLevelType w:val="multilevel"/>
     <w:tmpl w:val="6762A494"/>
@@ -7430,7 +11021,7 @@
       </w:rPr>
     </w:lvl>
   </w:abstractNum>
-  <w:abstractNum w:abstractNumId="11" w15:restartNumberingAfterBreak="0">
+  <w:abstractNum w:abstractNumId="16" w15:restartNumberingAfterBreak="0">
     <w:nsid w:val="450F0B2D"/>
     <w:multiLevelType w:val="multilevel"/>
     <w:tmpl w:val="F3E0788E"/>
@@ -7543,7 +11134,7 @@
       </w:pPr>
     </w:lvl>
   </w:abstractNum>
-  <w:abstractNum w:abstractNumId="12" w15:restartNumberingAfterBreak="0">
+  <w:abstractNum w:abstractNumId="17" w15:restartNumberingAfterBreak="0">
     <w:nsid w:val="46602707"/>
     <w:multiLevelType w:val="hybridMultilevel"/>
     <w:tmpl w:val="25A459B0"/>
@@ -7632,7 +11223,7 @@
       </w:pPr>
     </w:lvl>
   </w:abstractNum>
-  <w:abstractNum w:abstractNumId="13" w15:restartNumberingAfterBreak="0">
+  <w:abstractNum w:abstractNumId="18" w15:restartNumberingAfterBreak="0">
     <w:nsid w:val="48133240"/>
     <w:multiLevelType w:val="multilevel"/>
     <w:tmpl w:val="001EF9DE"/>
@@ -7781,7 +11372,156 @@
       </w:rPr>
     </w:lvl>
   </w:abstractNum>
-  <w:abstractNum w:abstractNumId="14" w15:restartNumberingAfterBreak="0">
+  <w:abstractNum w:abstractNumId="19" w15:restartNumberingAfterBreak="0">
+    <w:nsid w:val="6112426A"/>
+    <w:multiLevelType w:val="multilevel"/>
+    <w:tmpl w:val="19EAAEA6"/>
+    <w:lvl w:ilvl="0">
+      <w:start w:val="1"/>
+      <w:numFmt w:val="bullet"/>
+      <w:lvlText w:val=""/>
+      <w:lvlJc w:val="left"/>
+      <w:pPr>
+        <w:tabs>
+          <w:tab w:val="num" w:pos="720"/>
+        </w:tabs>
+        <w:ind w:left="720" w:hanging="360"/>
+      </w:pPr>
+      <w:rPr>
+        <w:rFonts w:ascii="Symbol" w:hAnsi="Symbol" w:hint="default"/>
+        <w:sz w:val="20"/>
+      </w:rPr>
+    </w:lvl>
+    <w:lvl w:ilvl="1">
+      <w:start w:val="1"/>
+      <w:numFmt w:val="bullet"/>
+      <w:lvlText w:val="o"/>
+      <w:lvlJc w:val="left"/>
+      <w:pPr>
+        <w:tabs>
+          <w:tab w:val="num" w:pos="1440"/>
+        </w:tabs>
+        <w:ind w:left="1440" w:hanging="360"/>
+      </w:pPr>
+      <w:rPr>
+        <w:rFonts w:ascii="Courier New" w:hAnsi="Courier New" w:hint="default"/>
+        <w:sz w:val="20"/>
+      </w:rPr>
+    </w:lvl>
+    <w:lvl w:ilvl="2" w:tentative="1">
+      <w:start w:val="1"/>
+      <w:numFmt w:val="bullet"/>
+      <w:lvlText w:val=""/>
+      <w:lvlJc w:val="left"/>
+      <w:pPr>
+        <w:tabs>
+          <w:tab w:val="num" w:pos="2160"/>
+        </w:tabs>
+        <w:ind w:left="2160" w:hanging="360"/>
+      </w:pPr>
+      <w:rPr>
+        <w:rFonts w:ascii="Wingdings" w:hAnsi="Wingdings" w:hint="default"/>
+        <w:sz w:val="20"/>
+      </w:rPr>
+    </w:lvl>
+    <w:lvl w:ilvl="3" w:tentative="1">
+      <w:start w:val="1"/>
+      <w:numFmt w:val="bullet"/>
+      <w:lvlText w:val=""/>
+      <w:lvlJc w:val="left"/>
+      <w:pPr>
+        <w:tabs>
+          <w:tab w:val="num" w:pos="2880"/>
+        </w:tabs>
+        <w:ind w:left="2880" w:hanging="360"/>
+      </w:pPr>
+      <w:rPr>
+        <w:rFonts w:ascii="Wingdings" w:hAnsi="Wingdings" w:hint="default"/>
+        <w:sz w:val="20"/>
+      </w:rPr>
+    </w:lvl>
+    <w:lvl w:ilvl="4" w:tentative="1">
+      <w:start w:val="1"/>
+      <w:numFmt w:val="bullet"/>
+      <w:lvlText w:val=""/>
+      <w:lvlJc w:val="left"/>
+      <w:pPr>
+        <w:tabs>
+          <w:tab w:val="num" w:pos="3600"/>
+        </w:tabs>
+        <w:ind w:left="3600" w:hanging="360"/>
+      </w:pPr>
+      <w:rPr>
+        <w:rFonts w:ascii="Wingdings" w:hAnsi="Wingdings" w:hint="default"/>
+        <w:sz w:val="20"/>
+      </w:rPr>
+    </w:lvl>
+    <w:lvl w:ilvl="5" w:tentative="1">
+      <w:start w:val="1"/>
+      <w:numFmt w:val="bullet"/>
+      <w:lvlText w:val=""/>
+      <w:lvlJc w:val="left"/>
+      <w:pPr>
+        <w:tabs>
+          <w:tab w:val="num" w:pos="4320"/>
+        </w:tabs>
+        <w:ind w:left="4320" w:hanging="360"/>
+      </w:pPr>
+      <w:rPr>
+        <w:rFonts w:ascii="Wingdings" w:hAnsi="Wingdings" w:hint="default"/>
+        <w:sz w:val="20"/>
+      </w:rPr>
+    </w:lvl>
+    <w:lvl w:ilvl="6" w:tentative="1">
+      <w:start w:val="1"/>
+      <w:numFmt w:val="bullet"/>
+      <w:lvlText w:val=""/>
+      <w:lvlJc w:val="left"/>
+      <w:pPr>
+        <w:tabs>
+          <w:tab w:val="num" w:pos="5040"/>
+        </w:tabs>
+        <w:ind w:left="5040" w:hanging="360"/>
+      </w:pPr>
+      <w:rPr>
+        <w:rFonts w:ascii="Wingdings" w:hAnsi="Wingdings" w:hint="default"/>
+        <w:sz w:val="20"/>
+      </w:rPr>
+    </w:lvl>
+    <w:lvl w:ilvl="7" w:tentative="1">
+      <w:start w:val="1"/>
+      <w:numFmt w:val="bullet"/>
+      <w:lvlText w:val=""/>
+      <w:lvlJc w:val="left"/>
+      <w:pPr>
+        <w:tabs>
+          <w:tab w:val="num" w:pos="5760"/>
+        </w:tabs>
+        <w:ind w:left="5760" w:hanging="360"/>
+      </w:pPr>
+      <w:rPr>
+        <w:rFonts w:ascii="Wingdings" w:hAnsi="Wingdings" w:hint="default"/>
+        <w:sz w:val="20"/>
+      </w:rPr>
+    </w:lvl>
+    <w:lvl w:ilvl="8" w:tentative="1">
+      <w:start w:val="1"/>
+      <w:numFmt w:val="bullet"/>
+      <w:lvlText w:val=""/>
+      <w:lvlJc w:val="left"/>
+      <w:pPr>
+        <w:tabs>
+          <w:tab w:val="num" w:pos="6480"/>
+        </w:tabs>
+        <w:ind w:left="6480" w:hanging="360"/>
+      </w:pPr>
+      <w:rPr>
+        <w:rFonts w:ascii="Wingdings" w:hAnsi="Wingdings" w:hint="default"/>
+        <w:sz w:val="20"/>
+      </w:rPr>
+    </w:lvl>
+  </w:abstractNum>
+  <w:abstractNum w:abstractNumId="20" w15:restartNumberingAfterBreak="0">
     <w:nsid w:val="62F64481"/>
     <w:multiLevelType w:val="multilevel"/>
     <w:tmpl w:val="A9C2E31C"/>
@@ -7930,50 +11670,372 @@
       </w:rPr>
     </w:lvl>
   </w:abstractNum>
+  <w:abstractNum w:abstractNumId="21" w15:restartNumberingAfterBreak="0">
+    <w:nsid w:val="729D50B3"/>
+    <w:multiLevelType w:val="multilevel"/>
+    <w:tmpl w:val="572EFF48"/>
+    <w:lvl w:ilvl="0">
+      <w:start w:val="1"/>
+      <w:numFmt w:val="bullet"/>
+      <w:lvlText w:val=""/>
+      <w:lvlJc w:val="left"/>
+      <w:pPr>
+        <w:tabs>
+          <w:tab w:val="num" w:pos="720"/>
+        </w:tabs>
+        <w:ind w:left="720" w:hanging="360"/>
+      </w:pPr>
+      <w:rPr>
+        <w:rFonts w:ascii="Symbol" w:hAnsi="Symbol" w:hint="default"/>
+        <w:sz w:val="20"/>
+      </w:rPr>
+    </w:lvl>
+    <w:lvl w:ilvl="1" w:tentative="1">
+      <w:start w:val="1"/>
+      <w:numFmt w:val="bullet"/>
+      <w:lvlText w:val="o"/>
+      <w:lvlJc w:val="left"/>
+      <w:pPr>
+        <w:tabs>
+          <w:tab w:val="num" w:pos="1440"/>
+        </w:tabs>
+        <w:ind w:left="1440" w:hanging="360"/>
+      </w:pPr>
+      <w:rPr>
+        <w:rFonts w:ascii="Courier New" w:hAnsi="Courier New" w:hint="default"/>
+        <w:sz w:val="20"/>
+      </w:rPr>
+    </w:lvl>
+    <w:lvl w:ilvl="2" w:tentative="1">
+      <w:start w:val="1"/>
+      <w:numFmt w:val="bullet"/>
+      <w:lvlText w:val=""/>
+      <w:lvlJc w:val="left"/>
+      <w:pPr>
+        <w:tabs>
+          <w:tab w:val="num" w:pos="2160"/>
+        </w:tabs>
+        <w:ind w:left="2160" w:hanging="360"/>
+      </w:pPr>
+      <w:rPr>
+        <w:rFonts w:ascii="Wingdings" w:hAnsi="Wingdings" w:hint="default"/>
+        <w:sz w:val="20"/>
+      </w:rPr>
+    </w:lvl>
+    <w:lvl w:ilvl="3" w:tentative="1">
+      <w:start w:val="1"/>
+      <w:numFmt w:val="bullet"/>
+      <w:lvlText w:val=""/>
+      <w:lvlJc w:val="left"/>
+      <w:pPr>
+        <w:tabs>
+          <w:tab w:val="num" w:pos="2880"/>
+        </w:tabs>
+        <w:ind w:left="2880" w:hanging="360"/>
+      </w:pPr>
+      <w:rPr>
+        <w:rFonts w:ascii="Wingdings" w:hAnsi="Wingdings" w:hint="default"/>
+        <w:sz w:val="20"/>
+      </w:rPr>
+    </w:lvl>
+    <w:lvl w:ilvl="4" w:tentative="1">
+      <w:start w:val="1"/>
+      <w:numFmt w:val="bullet"/>
+      <w:lvlText w:val=""/>
+      <w:lvlJc w:val="left"/>
+      <w:pPr>
+        <w:tabs>
+          <w:tab w:val="num" w:pos="3600"/>
+        </w:tabs>
+        <w:ind w:left="3600" w:hanging="360"/>
+      </w:pPr>
+      <w:rPr>
+        <w:rFonts w:ascii="Wingdings" w:hAnsi="Wingdings" w:hint="default"/>
+        <w:sz w:val="20"/>
+      </w:rPr>
+    </w:lvl>
+    <w:lvl w:ilvl="5" w:tentative="1">
+      <w:start w:val="1"/>
+      <w:numFmt w:val="bullet"/>
+      <w:lvlText w:val=""/>
+      <w:lvlJc w:val="left"/>
+      <w:pPr>
+        <w:tabs>
+          <w:tab w:val="num" w:pos="4320"/>
+        </w:tabs>
+        <w:ind w:left="4320" w:hanging="360"/>
+      </w:pPr>
+      <w:rPr>
+        <w:rFonts w:ascii="Wingdings" w:hAnsi="Wingdings" w:hint="default"/>
+        <w:sz w:val="20"/>
+      </w:rPr>
+    </w:lvl>
+    <w:lvl w:ilvl="6" w:tentative="1">
+      <w:start w:val="1"/>
+      <w:numFmt w:val="bullet"/>
+      <w:lvlText w:val=""/>
+      <w:lvlJc w:val="left"/>
+      <w:pPr>
+        <w:tabs>
+          <w:tab w:val="num" w:pos="5040"/>
+        </w:tabs>
+        <w:ind w:left="5040" w:hanging="360"/>
+      </w:pPr>
+      <w:rPr>
+        <w:rFonts w:ascii="Wingdings" w:hAnsi="Wingdings" w:hint="default"/>
+        <w:sz w:val="20"/>
+      </w:rPr>
+    </w:lvl>
+    <w:lvl w:ilvl="7" w:tentative="1">
+      <w:start w:val="1"/>
+      <w:numFmt w:val="bullet"/>
+      <w:lvlText w:val=""/>
+      <w:lvlJc w:val="left"/>
+      <w:pPr>
+        <w:tabs>
+          <w:tab w:val="num" w:pos="5760"/>
+        </w:tabs>
+        <w:ind w:left="5760" w:hanging="360"/>
+      </w:pPr>
+      <w:rPr>
+        <w:rFonts w:ascii="Wingdings" w:hAnsi="Wingdings" w:hint="default"/>
+        <w:sz w:val="20"/>
+      </w:rPr>
+    </w:lvl>
+    <w:lvl w:ilvl="8" w:tentative="1">
+      <w:start w:val="1"/>
+      <w:numFmt w:val="bullet"/>
+      <w:lvlText w:val=""/>
+      <w:lvlJc w:val="left"/>
+      <w:pPr>
+        <w:tabs>
+          <w:tab w:val="num" w:pos="6480"/>
+        </w:tabs>
+        <w:ind w:left="6480" w:hanging="360"/>
+      </w:pPr>
+      <w:rPr>
+        <w:rFonts w:ascii="Wingdings" w:hAnsi="Wingdings" w:hint="default"/>
+        <w:sz w:val="20"/>
+      </w:rPr>
+    </w:lvl>
+  </w:abstractNum>
+  <w:abstractNum w:abstractNumId="22" w15:restartNumberingAfterBreak="0">
+    <w:nsid w:val="79EC12F3"/>
+    <w:multiLevelType w:val="multilevel"/>
+    <w:tmpl w:val="6358A5D4"/>
+    <w:lvl w:ilvl="0">
+      <w:start w:val="1"/>
+      <w:numFmt w:val="bullet"/>
+      <w:lvlText w:val=""/>
+      <w:lvlJc w:val="left"/>
+      <w:pPr>
+        <w:tabs>
+          <w:tab w:val="num" w:pos="720"/>
+        </w:tabs>
+        <w:ind w:left="720" w:hanging="360"/>
+      </w:pPr>
+      <w:rPr>
+        <w:rFonts w:ascii="Symbol" w:hAnsi="Symbol" w:hint="default"/>
+        <w:sz w:val="20"/>
+      </w:rPr>
+    </w:lvl>
+    <w:lvl w:ilvl="1" w:tentative="1">
+      <w:start w:val="1"/>
+      <w:numFmt w:val="bullet"/>
+      <w:lvlText w:val="o"/>
+      <w:lvlJc w:val="left"/>
+      <w:pPr>
+        <w:tabs>
+          <w:tab w:val="num" w:pos="1440"/>
+        </w:tabs>
+        <w:ind w:left="1440" w:hanging="360"/>
+      </w:pPr>
+      <w:rPr>
+        <w:rFonts w:ascii="Courier New" w:hAnsi="Courier New" w:hint="default"/>
+        <w:sz w:val="20"/>
+      </w:rPr>
+    </w:lvl>
+    <w:lvl w:ilvl="2" w:tentative="1">
+      <w:start w:val="1"/>
+      <w:numFmt w:val="bullet"/>
+      <w:lvlText w:val=""/>
+      <w:lvlJc w:val="left"/>
+      <w:pPr>
+        <w:tabs>
+          <w:tab w:val="num" w:pos="2160"/>
+        </w:tabs>
+        <w:ind w:left="2160" w:hanging="360"/>
+      </w:pPr>
+      <w:rPr>
+        <w:rFonts w:ascii="Wingdings" w:hAnsi="Wingdings" w:hint="default"/>
+        <w:sz w:val="20"/>
+      </w:rPr>
+    </w:lvl>
+    <w:lvl w:ilvl="3" w:tentative="1">
+      <w:start w:val="1"/>
+      <w:numFmt w:val="bullet"/>
+      <w:lvlText w:val=""/>
+      <w:lvlJc w:val="left"/>
+      <w:pPr>
+        <w:tabs>
+          <w:tab w:val="num" w:pos="2880"/>
+        </w:tabs>
+        <w:ind w:left="2880" w:hanging="360"/>
+      </w:pPr>
+      <w:rPr>
+        <w:rFonts w:ascii="Wingdings" w:hAnsi="Wingdings" w:hint="default"/>
+        <w:sz w:val="20"/>
+      </w:rPr>
+    </w:lvl>
+    <w:lvl w:ilvl="4" w:tentative="1">
+      <w:start w:val="1"/>
+      <w:numFmt w:val="bullet"/>
+      <w:lvlText w:val=""/>
+      <w:lvlJc w:val="left"/>
+      <w:pPr>
+        <w:tabs>
+          <w:tab w:val="num" w:pos="3600"/>
+        </w:tabs>
+        <w:ind w:left="3600" w:hanging="360"/>
+      </w:pPr>
+      <w:rPr>
+        <w:rFonts w:ascii="Wingdings" w:hAnsi="Wingdings" w:hint="default"/>
+        <w:sz w:val="20"/>
+      </w:rPr>
+    </w:lvl>
+    <w:lvl w:ilvl="5" w:tentative="1">
+      <w:start w:val="1"/>
+      <w:numFmt w:val="bullet"/>
+      <w:lvlText w:val=""/>
+      <w:lvlJc w:val="left"/>
+      <w:pPr>
+        <w:tabs>
+          <w:tab w:val="num" w:pos="4320"/>
+        </w:tabs>
+        <w:ind w:left="4320" w:hanging="360"/>
+      </w:pPr>
+      <w:rPr>
+        <w:rFonts w:ascii="Wingdings" w:hAnsi="Wingdings" w:hint="default"/>
+        <w:sz w:val="20"/>
+      </w:rPr>
+    </w:lvl>
+    <w:lvl w:ilvl="6" w:tentative="1">
+      <w:start w:val="1"/>
+      <w:numFmt w:val="bullet"/>
+      <w:lvlText w:val=""/>
+      <w:lvlJc w:val="left"/>
+      <w:pPr>
+        <w:tabs>
+          <w:tab w:val="num" w:pos="5040"/>
+        </w:tabs>
+        <w:ind w:left="5040" w:hanging="360"/>
+      </w:pPr>
+      <w:rPr>
+        <w:rFonts w:ascii="Wingdings" w:hAnsi="Wingdings" w:hint="default"/>
+        <w:sz w:val="20"/>
+      </w:rPr>
+    </w:lvl>
+    <w:lvl w:ilvl="7" w:tentative="1">
+      <w:start w:val="1"/>
+      <w:numFmt w:val="bullet"/>
+      <w:lvlText w:val=""/>
+      <w:lvlJc w:val="left"/>
+      <w:pPr>
+        <w:tabs>
+          <w:tab w:val="num" w:pos="5760"/>
+        </w:tabs>
+        <w:ind w:left="5760" w:hanging="360"/>
+      </w:pPr>
+      <w:rPr>
+        <w:rFonts w:ascii="Wingdings" w:hAnsi="Wingdings" w:hint="default"/>
+        <w:sz w:val="20"/>
+      </w:rPr>
+    </w:lvl>
+    <w:lvl w:ilvl="8" w:tentative="1">
+      <w:start w:val="1"/>
+      <w:numFmt w:val="bullet"/>
+      <w:lvlText w:val=""/>
+      <w:lvlJc w:val="left"/>
+      <w:pPr>
+        <w:tabs>
+          <w:tab w:val="num" w:pos="6480"/>
+        </w:tabs>
+        <w:ind w:left="6480" w:hanging="360"/>
+      </w:pPr>
+      <w:rPr>
+        <w:rFonts w:ascii="Wingdings" w:hAnsi="Wingdings" w:hint="default"/>
+        <w:sz w:val="20"/>
+      </w:rPr>
+    </w:lvl>
+  </w:abstractNum>
   <w:num w:numId="1" w16cid:durableId="1390346514">
-    <w:abstractNumId w:val="1"/>
+    <w:abstractNumId w:val="2"/>
   </w:num>
   <w:num w:numId="2" w16cid:durableId="701898467">
-    <w:abstractNumId w:val="13"/>
+    <w:abstractNumId w:val="18"/>
   </w:num>
   <w:num w:numId="3" w16cid:durableId="1038314028">
+    <w:abstractNumId w:val="16"/>
+  </w:num>
+  <w:num w:numId="4" w16cid:durableId="618488681">
+    <w:abstractNumId w:val="15"/>
+  </w:num>
+  <w:num w:numId="5" w16cid:durableId="610167938">
+    <w:abstractNumId w:val="14"/>
+  </w:num>
+  <w:num w:numId="6" w16cid:durableId="2056999988">
+    <w:abstractNumId w:val="3"/>
+  </w:num>
+  <w:num w:numId="7" w16cid:durableId="2074691456">
+    <w:abstractNumId w:val="7"/>
+  </w:num>
+  <w:num w:numId="8" w16cid:durableId="100301317">
     <w:abstractNumId w:val="11"/>
   </w:num>
-  <w:num w:numId="4" w16cid:durableId="618488681">
-    <w:abstractNumId w:val="10"/>
-  </w:num>
-  <w:num w:numId="5" w16cid:durableId="610167938">
-    <w:abstractNumId w:val="9"/>
-  </w:num>
-  <w:num w:numId="6" w16cid:durableId="2056999988">
-    <w:abstractNumId w:val="2"/>
-  </w:num>
-  <w:num w:numId="7" w16cid:durableId="2074691456">
-    <w:abstractNumId w:val="4"/>
-  </w:num>
-  <w:num w:numId="8" w16cid:durableId="100301317">
-    <w:abstractNumId w:val="7"/>
-  </w:num>
   <w:num w:numId="9" w16cid:durableId="808090202">
-    <w:abstractNumId w:val="14"/>
+    <w:abstractNumId w:val="20"/>
   </w:num>
   <w:num w:numId="10" w16cid:durableId="329676762">
     <w:abstractNumId w:val="0"/>
   </w:num>
   <w:num w:numId="11" w16cid:durableId="1951204912">
-    <w:abstractNumId w:val="3"/>
+    <w:abstractNumId w:val="4"/>
   </w:num>
   <w:num w:numId="12" w16cid:durableId="1452624209">
+    <w:abstractNumId w:val="10"/>
+  </w:num>
+  <w:num w:numId="13" w16cid:durableId="1297563278">
+    <w:abstractNumId w:val="13"/>
+  </w:num>
+  <w:num w:numId="14" w16cid:durableId="711344252">
+    <w:abstractNumId w:val="17"/>
+  </w:num>
+  <w:num w:numId="15" w16cid:durableId="569272345">
+    <w:abstractNumId w:val="8"/>
+  </w:num>
+  <w:num w:numId="16" w16cid:durableId="1203788740">
+    <w:abstractNumId w:val="12"/>
+  </w:num>
+  <w:num w:numId="17" w16cid:durableId="1302613695">
+    <w:abstractNumId w:val="5"/>
+  </w:num>
+  <w:num w:numId="18" w16cid:durableId="22947894">
+    <w:abstractNumId w:val="9"/>
+  </w:num>
+  <w:num w:numId="19" w16cid:durableId="68238696">
     <w:abstractNumId w:val="6"/>
   </w:num>
-  <w:num w:numId="13" w16cid:durableId="1297563278">
-    <w:abstractNumId w:val="8"/>
+  <w:num w:numId="20" w16cid:durableId="115683467">
+    <w:abstractNumId w:val="21"/>
   </w:num>
-  <w:num w:numId="14" w16cid:durableId="711344252">
-    <w:abstractNumId w:val="12"/>
+  <w:num w:numId="21" w16cid:durableId="814760529">
+    <w:abstractNumId w:val="22"/>
   </w:num>
-  <w:num w:numId="15" w16cid:durableId="569272345">
-    <w:abstractNumId w:val="5"/>
+  <w:num w:numId="22" w16cid:durableId="1608582612">
+    <w:abstractNumId w:val="19"/>
+  </w:num>
+  <w:num w:numId="23" w16cid:durableId="1164198604">
+    <w:abstractNumId w:val="1"/>
   </w:num>
 </w:numbering>
 </file>

</xml_diff>